<commit_message>
fit_round more on bezier & 3circle
</commit_message>
<xml_diff>
--- a/others/fit_round/process.docx
+++ b/others/fit_round/process.docx
@@ -1,6 +1,6 @@
 
 <file path=word/document.xml><?xml version="1.0" encoding="utf-8"?>
-<w:document xmlns:wpc="http://schemas.microsoft.com/office/word/2010/wordprocessingCanvas" xmlns:cx="http://schemas.microsoft.com/office/drawing/2014/chartex" xmlns:cx1="http://schemas.microsoft.com/office/drawing/2015/9/8/chartex" xmlns:mc="http://schemas.openxmlformats.org/markup-compatibility/2006" xmlns:o="urn:schemas-microsoft-com:office:office" xmlns:r="http://schemas.openxmlformats.org/officeDocument/2006/relationships" xmlns:m="http://schemas.openxmlformats.org/officeDocument/2006/math" xmlns:v="urn:schemas-microsoft-com:vml" xmlns:wp14="http://schemas.microsoft.com/office/word/2010/wordprocessingDrawing" xmlns:wp="http://schemas.openxmlformats.org/drawingml/2006/wordprocessingDrawing" xmlns:w10="urn:schemas-microsoft-com:office:word" xmlns:w="http://schemas.openxmlformats.org/wordprocessingml/2006/main" xmlns:w14="http://schemas.microsoft.com/office/word/2010/wordml" xmlns:w15="http://schemas.microsoft.com/office/word/2012/wordml" xmlns:w16se="http://schemas.microsoft.com/office/word/2015/wordml/symex" xmlns:wpg="http://schemas.microsoft.com/office/word/2010/wordprocessingGroup" xmlns:wpi="http://schemas.microsoft.com/office/word/2010/wordprocessingInk" xmlns:wne="http://schemas.microsoft.com/office/word/2006/wordml" xmlns:wps="http://schemas.microsoft.com/office/word/2010/wordprocessingShape" mc:Ignorable="w14 w15 w16se wp14">
+<w:document xmlns:wpc="http://schemas.microsoft.com/office/word/2010/wordprocessingCanvas" xmlns:cx="http://schemas.microsoft.com/office/drawing/2014/chartex" xmlns:cx1="http://schemas.microsoft.com/office/drawing/2015/9/8/chartex" xmlns:cx2="http://schemas.microsoft.com/office/drawing/2015/10/21/chartex" xmlns:cx3="http://schemas.microsoft.com/office/drawing/2016/5/9/chartex" xmlns:cx4="http://schemas.microsoft.com/office/drawing/2016/5/10/chartex" xmlns:cx5="http://schemas.microsoft.com/office/drawing/2016/5/11/chartex" xmlns:cx6="http://schemas.microsoft.com/office/drawing/2016/5/12/chartex" xmlns:cx7="http://schemas.microsoft.com/office/drawing/2016/5/13/chartex" xmlns:cx8="http://schemas.microsoft.com/office/drawing/2016/5/14/chartex" xmlns:mc="http://schemas.openxmlformats.org/markup-compatibility/2006" xmlns:aink="http://schemas.microsoft.com/office/drawing/2016/ink" xmlns:am3d="http://schemas.microsoft.com/office/drawing/2017/model3d" xmlns:o="urn:schemas-microsoft-com:office:office" xmlns:r="http://schemas.openxmlformats.org/officeDocument/2006/relationships" xmlns:m="http://schemas.openxmlformats.org/officeDocument/2006/math" xmlns:v="urn:schemas-microsoft-com:vml" xmlns:wp14="http://schemas.microsoft.com/office/word/2010/wordprocessingDrawing" xmlns:wp="http://schemas.openxmlformats.org/drawingml/2006/wordprocessingDrawing" xmlns:w10="urn:schemas-microsoft-com:office:word" xmlns:w="http://schemas.openxmlformats.org/wordprocessingml/2006/main" xmlns:w14="http://schemas.microsoft.com/office/word/2010/wordml" xmlns:w15="http://schemas.microsoft.com/office/word/2012/wordml" xmlns:w16cid="http://schemas.microsoft.com/office/word/2016/wordml/cid" xmlns:w16se="http://schemas.microsoft.com/office/word/2015/wordml/symex" xmlns:wpg="http://schemas.microsoft.com/office/word/2010/wordprocessingGroup" xmlns:wpi="http://schemas.microsoft.com/office/word/2010/wordprocessingInk" xmlns:wne="http://schemas.microsoft.com/office/word/2006/wordml" xmlns:wps="http://schemas.microsoft.com/office/word/2010/wordprocessingShape" mc:Ignorable="w14 w15 w16se w16cid wp14">
   <w:body>
     <w:p>
       <w:pPr>
@@ -34,884 +34,24 @@
     </w:p>
     <w:p>
       <w:pPr>
+        <w:pStyle w:val="a3"/>
+        <w:ind w:left="420" w:firstLineChars="0" w:firstLine="0"/>
         <w:jc w:val="center"/>
         <w:rPr>
-          <w:rFonts w:eastAsia="Yu Mincho"/>
-          <w:sz w:val="24"/>
-          <w:szCs w:val="24"/>
+          <w:sz w:val="24"/>
+          <w:szCs w:val="24"/>
+        </w:rPr>
+      </w:pPr>
+      <w:r>
+        <w:rPr>
+          <w:noProof/>
           <w:lang w:eastAsia="ja-JP"/>
         </w:rPr>
-      </w:pPr>
-      <w:r>
-        <w:rPr>
-          <w:rFonts w:eastAsia="Yu Mincho" w:hint="eastAsia"/>
-          <w:noProof/>
-          <w:sz w:val="24"/>
-          <w:szCs w:val="24"/>
-        </w:rPr>
-        <mc:AlternateContent>
-          <mc:Choice Requires="wps">
-            <w:drawing>
-              <wp:anchor distT="0" distB="0" distL="114300" distR="114300" simplePos="0" relativeHeight="251683840" behindDoc="0" locked="0" layoutInCell="1" allowOverlap="1" wp14:anchorId="4C7A34E4" wp14:editId="074BFFF9">
-                <wp:simplePos x="0" y="0"/>
-                <wp:positionH relativeFrom="column">
-                  <wp:posOffset>1143000</wp:posOffset>
-                </wp:positionH>
-                <wp:positionV relativeFrom="paragraph">
-                  <wp:posOffset>225559</wp:posOffset>
-                </wp:positionV>
-                <wp:extent cx="10633" cy="350874"/>
-                <wp:effectExtent l="0" t="0" r="27940" b="30480"/>
-                <wp:wrapNone/>
-                <wp:docPr id="16" name="直接连接符 16"/>
-                <wp:cNvGraphicFramePr/>
-                <a:graphic xmlns:a="http://schemas.openxmlformats.org/drawingml/2006/main">
-                  <a:graphicData uri="http://schemas.microsoft.com/office/word/2010/wordprocessingShape">
-                    <wps:wsp>
-                      <wps:cNvCnPr/>
-                      <wps:spPr>
-                        <a:xfrm>
-                          <a:off x="0" y="0"/>
-                          <a:ext cx="10633" cy="350874"/>
-                        </a:xfrm>
-                        <a:prstGeom prst="line">
-                          <a:avLst/>
-                        </a:prstGeom>
-                      </wps:spPr>
-                      <wps:style>
-                        <a:lnRef idx="1">
-                          <a:schemeClr val="dk1"/>
-                        </a:lnRef>
-                        <a:fillRef idx="0">
-                          <a:schemeClr val="dk1"/>
-                        </a:fillRef>
-                        <a:effectRef idx="0">
-                          <a:schemeClr val="dk1"/>
-                        </a:effectRef>
-                        <a:fontRef idx="minor">
-                          <a:schemeClr val="tx1"/>
-                        </a:fontRef>
-                      </wps:style>
-                      <wps:bodyPr/>
-                    </wps:wsp>
-                  </a:graphicData>
-                </a:graphic>
-                <wp14:sizeRelH relativeFrom="margin">
-                  <wp14:pctWidth>0</wp14:pctWidth>
-                </wp14:sizeRelH>
-                <wp14:sizeRelV relativeFrom="margin">
-                  <wp14:pctHeight>0</wp14:pctHeight>
-                </wp14:sizeRelV>
-              </wp:anchor>
-            </w:drawing>
-          </mc:Choice>
-          <mc:Fallback>
-            <w:pict>
-              <v:line w14:anchorId="52F0239A" id="直接连接符 16" o:spid="_x0000_s1026" style="position:absolute;left:0;text-align:left;z-index:251683840;visibility:visible;mso-wrap-style:square;mso-width-percent:0;mso-height-percent:0;mso-wrap-distance-left:9pt;mso-wrap-distance-top:0;mso-wrap-distance-right:9pt;mso-wrap-distance-bottom:0;mso-position-horizontal:absolute;mso-position-horizontal-relative:text;mso-position-vertical:absolute;mso-position-vertical-relative:text;mso-width-percent:0;mso-height-percent:0;mso-width-relative:margin;mso-height-relative:margin" from="90pt,17.75pt" to="90.85pt,45.4pt" o:gfxdata="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" strokecolor="black [3200]" strokeweight=".5pt">
-                <v:stroke joinstyle="miter"/>
-              </v:line>
-            </w:pict>
-          </mc:Fallback>
-        </mc:AlternateContent>
-      </w:r>
-      <w:r>
-        <w:rPr>
-          <w:rFonts w:eastAsia="Yu Mincho" w:hint="eastAsia"/>
-          <w:noProof/>
-          <w:sz w:val="24"/>
-          <w:szCs w:val="24"/>
-        </w:rPr>
-        <mc:AlternateContent>
-          <mc:Choice Requires="wps">
-            <w:drawing>
-              <wp:anchor distT="0" distB="0" distL="114300" distR="114300" simplePos="0" relativeHeight="251681792" behindDoc="0" locked="0" layoutInCell="1" allowOverlap="1" wp14:anchorId="0DA4C709" wp14:editId="05746191">
-                <wp:simplePos x="0" y="0"/>
-                <wp:positionH relativeFrom="column">
-                  <wp:posOffset>908936</wp:posOffset>
-                </wp:positionH>
-                <wp:positionV relativeFrom="paragraph">
-                  <wp:posOffset>225558</wp:posOffset>
-                </wp:positionV>
-                <wp:extent cx="0" cy="521468"/>
-                <wp:effectExtent l="0" t="0" r="19050" b="31115"/>
-                <wp:wrapNone/>
-                <wp:docPr id="15" name="直接连接符 15"/>
-                <wp:cNvGraphicFramePr/>
-                <a:graphic xmlns:a="http://schemas.openxmlformats.org/drawingml/2006/main">
-                  <a:graphicData uri="http://schemas.microsoft.com/office/word/2010/wordprocessingShape">
-                    <wps:wsp>
-                      <wps:cNvCnPr/>
-                      <wps:spPr>
-                        <a:xfrm>
-                          <a:off x="0" y="0"/>
-                          <a:ext cx="0" cy="521468"/>
-                        </a:xfrm>
-                        <a:prstGeom prst="line">
-                          <a:avLst/>
-                        </a:prstGeom>
-                      </wps:spPr>
-                      <wps:style>
-                        <a:lnRef idx="1">
-                          <a:schemeClr val="dk1"/>
-                        </a:lnRef>
-                        <a:fillRef idx="0">
-                          <a:schemeClr val="dk1"/>
-                        </a:fillRef>
-                        <a:effectRef idx="0">
-                          <a:schemeClr val="dk1"/>
-                        </a:effectRef>
-                        <a:fontRef idx="minor">
-                          <a:schemeClr val="tx1"/>
-                        </a:fontRef>
-                      </wps:style>
-                      <wps:bodyPr/>
-                    </wps:wsp>
-                  </a:graphicData>
-                </a:graphic>
-                <wp14:sizeRelH relativeFrom="margin">
-                  <wp14:pctWidth>0</wp14:pctWidth>
-                </wp14:sizeRelH>
-                <wp14:sizeRelV relativeFrom="margin">
-                  <wp14:pctHeight>0</wp14:pctHeight>
-                </wp14:sizeRelV>
-              </wp:anchor>
-            </w:drawing>
-          </mc:Choice>
-          <mc:Fallback>
-            <w:pict>
-              <v:line w14:anchorId="23CA22C8" id="直接连接符 15" o:spid="_x0000_s1026" style="position:absolute;left:0;text-align:left;z-index:251681792;visibility:visible;mso-wrap-style:square;mso-width-percent:0;mso-height-percent:0;mso-wrap-distance-left:9pt;mso-wrap-distance-top:0;mso-wrap-distance-right:9pt;mso-wrap-distance-bottom:0;mso-position-horizontal:absolute;mso-position-horizontal-relative:text;mso-position-vertical:absolute;mso-position-vertical-relative:text;mso-width-percent:0;mso-height-percent:0;mso-width-relative:margin;mso-height-relative:margin" from="71.55pt,17.75pt" to="71.55pt,58.8pt" o:gfxdata="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" strokecolor="black [3200]" strokeweight=".5pt">
-                <v:stroke joinstyle="miter"/>
-              </v:line>
-            </w:pict>
-          </mc:Fallback>
-        </mc:AlternateContent>
-      </w:r>
-      <w:r>
-        <w:rPr>
-          <w:rFonts w:eastAsia="Yu Mincho" w:hint="eastAsia"/>
-          <w:noProof/>
-          <w:sz w:val="24"/>
-          <w:szCs w:val="24"/>
-        </w:rPr>
-        <mc:AlternateContent>
-          <mc:Choice Requires="wps">
-            <w:drawing>
-              <wp:anchor distT="0" distB="0" distL="114300" distR="114300" simplePos="0" relativeHeight="251679744" behindDoc="0" locked="0" layoutInCell="1" allowOverlap="1" wp14:anchorId="6063BD92" wp14:editId="6D6C69DF">
-                <wp:simplePos x="0" y="0"/>
-                <wp:positionH relativeFrom="column">
-                  <wp:posOffset>664536</wp:posOffset>
-                </wp:positionH>
-                <wp:positionV relativeFrom="paragraph">
-                  <wp:posOffset>746553</wp:posOffset>
-                </wp:positionV>
-                <wp:extent cx="297712" cy="10633"/>
-                <wp:effectExtent l="0" t="0" r="26670" b="27940"/>
-                <wp:wrapNone/>
-                <wp:docPr id="14" name="直接连接符 14"/>
-                <wp:cNvGraphicFramePr/>
-                <a:graphic xmlns:a="http://schemas.openxmlformats.org/drawingml/2006/main">
-                  <a:graphicData uri="http://schemas.microsoft.com/office/word/2010/wordprocessingShape">
-                    <wps:wsp>
-                      <wps:cNvCnPr/>
-                      <wps:spPr>
-                        <a:xfrm flipV="1">
-                          <a:off x="0" y="0"/>
-                          <a:ext cx="297712" cy="10633"/>
-                        </a:xfrm>
-                        <a:prstGeom prst="line">
-                          <a:avLst/>
-                        </a:prstGeom>
-                      </wps:spPr>
-                      <wps:style>
-                        <a:lnRef idx="1">
-                          <a:schemeClr val="dk1"/>
-                        </a:lnRef>
-                        <a:fillRef idx="0">
-                          <a:schemeClr val="dk1"/>
-                        </a:fillRef>
-                        <a:effectRef idx="0">
-                          <a:schemeClr val="dk1"/>
-                        </a:effectRef>
-                        <a:fontRef idx="minor">
-                          <a:schemeClr val="tx1"/>
-                        </a:fontRef>
-                      </wps:style>
-                      <wps:bodyPr/>
-                    </wps:wsp>
-                  </a:graphicData>
-                </a:graphic>
-                <wp14:sizeRelH relativeFrom="margin">
-                  <wp14:pctWidth>0</wp14:pctWidth>
-                </wp14:sizeRelH>
-                <wp14:sizeRelV relativeFrom="margin">
-                  <wp14:pctHeight>0</wp14:pctHeight>
-                </wp14:sizeRelV>
-              </wp:anchor>
-            </w:drawing>
-          </mc:Choice>
-          <mc:Fallback>
-            <w:pict>
-              <v:line w14:anchorId="1235DC15" id="直接连接符 14" o:spid="_x0000_s1026" style="position:absolute;left:0;text-align:left;flip:y;z-index:251679744;visibility:visible;mso-wrap-style:square;mso-width-percent:0;mso-height-percent:0;mso-wrap-distance-left:9pt;mso-wrap-distance-top:0;mso-wrap-distance-right:9pt;mso-wrap-distance-bottom:0;mso-position-horizontal:absolute;mso-position-horizontal-relative:text;mso-position-vertical:absolute;mso-position-vertical-relative:text;mso-width-percent:0;mso-height-percent:0;mso-width-relative:margin;mso-height-relative:margin" from="52.35pt,58.8pt" to="75.8pt,59.65pt" o:gfxdata="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" strokecolor="black [3200]" strokeweight=".5pt">
-                <v:stroke joinstyle="miter"/>
-              </v:line>
-            </w:pict>
-          </mc:Fallback>
-        </mc:AlternateContent>
-      </w:r>
-      <w:r>
-        <w:rPr>
-          <w:rFonts w:eastAsia="Yu Mincho" w:hint="eastAsia"/>
-          <w:noProof/>
-          <w:sz w:val="24"/>
-          <w:szCs w:val="24"/>
-        </w:rPr>
-        <mc:AlternateContent>
-          <mc:Choice Requires="wps">
-            <w:drawing>
-              <wp:anchor distT="0" distB="0" distL="114300" distR="114300" simplePos="0" relativeHeight="251677696" behindDoc="0" locked="0" layoutInCell="1" allowOverlap="1" wp14:anchorId="5298C84B" wp14:editId="4A48B9D7">
-                <wp:simplePos x="0" y="0"/>
-                <wp:positionH relativeFrom="column">
-                  <wp:posOffset>664535</wp:posOffset>
-                </wp:positionH>
-                <wp:positionV relativeFrom="paragraph">
-                  <wp:posOffset>480739</wp:posOffset>
-                </wp:positionV>
-                <wp:extent cx="701749" cy="0"/>
-                <wp:effectExtent l="0" t="0" r="22225" b="19050"/>
-                <wp:wrapNone/>
-                <wp:docPr id="13" name="直接连接符 13"/>
-                <wp:cNvGraphicFramePr/>
-                <a:graphic xmlns:a="http://schemas.openxmlformats.org/drawingml/2006/main">
-                  <a:graphicData uri="http://schemas.microsoft.com/office/word/2010/wordprocessingShape">
-                    <wps:wsp>
-                      <wps:cNvCnPr/>
-                      <wps:spPr>
-                        <a:xfrm>
-                          <a:off x="0" y="0"/>
-                          <a:ext cx="701749" cy="0"/>
-                        </a:xfrm>
-                        <a:prstGeom prst="line">
-                          <a:avLst/>
-                        </a:prstGeom>
-                      </wps:spPr>
-                      <wps:style>
-                        <a:lnRef idx="1">
-                          <a:schemeClr val="dk1"/>
-                        </a:lnRef>
-                        <a:fillRef idx="0">
-                          <a:schemeClr val="dk1"/>
-                        </a:fillRef>
-                        <a:effectRef idx="0">
-                          <a:schemeClr val="dk1"/>
-                        </a:effectRef>
-                        <a:fontRef idx="minor">
-                          <a:schemeClr val="tx1"/>
-                        </a:fontRef>
-                      </wps:style>
-                      <wps:bodyPr/>
-                    </wps:wsp>
-                  </a:graphicData>
-                </a:graphic>
-                <wp14:sizeRelH relativeFrom="margin">
-                  <wp14:pctWidth>0</wp14:pctWidth>
-                </wp14:sizeRelH>
-                <wp14:sizeRelV relativeFrom="margin">
-                  <wp14:pctHeight>0</wp14:pctHeight>
-                </wp14:sizeRelV>
-              </wp:anchor>
-            </w:drawing>
-          </mc:Choice>
-          <mc:Fallback>
-            <w:pict>
-              <v:line w14:anchorId="2094537E" id="直接连接符 13" o:spid="_x0000_s1026" style="position:absolute;left:0;text-align:left;z-index:251677696;visibility:visible;mso-wrap-style:square;mso-width-percent:0;mso-height-percent:0;mso-wrap-distance-left:9pt;mso-wrap-distance-top:0;mso-wrap-distance-right:9pt;mso-wrap-distance-bottom:0;mso-position-horizontal:absolute;mso-position-horizontal-relative:text;mso-position-vertical:absolute;mso-position-vertical-relative:text;mso-width-percent:0;mso-height-percent:0;mso-width-relative:margin;mso-height-relative:margin" from="52.35pt,37.85pt" to="107.6pt,37.85pt" o:gfxdata="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" strokecolor="black [3200]" strokeweight=".5pt">
-                <v:stroke joinstyle="miter"/>
-              </v:line>
-            </w:pict>
-          </mc:Fallback>
-        </mc:AlternateContent>
-      </w:r>
-      <w:r>
-        <w:rPr>
-          <w:rFonts w:eastAsia="Yu Mincho" w:hint="eastAsia"/>
-          <w:noProof/>
-          <w:sz w:val="24"/>
-          <w:szCs w:val="24"/>
-        </w:rPr>
-        <mc:AlternateContent>
-          <mc:Choice Requires="wps">
-            <w:drawing>
-              <wp:anchor distT="0" distB="0" distL="114300" distR="114300" simplePos="0" relativeHeight="251675648" behindDoc="0" locked="0" layoutInCell="1" allowOverlap="1" wp14:anchorId="0AF710ED" wp14:editId="43510E2B">
-                <wp:simplePos x="0" y="0"/>
-                <wp:positionH relativeFrom="column">
-                  <wp:posOffset>653902</wp:posOffset>
-                </wp:positionH>
-                <wp:positionV relativeFrom="paragraph">
-                  <wp:posOffset>321252</wp:posOffset>
-                </wp:positionV>
-                <wp:extent cx="1063256" cy="0"/>
-                <wp:effectExtent l="0" t="0" r="22860" b="19050"/>
-                <wp:wrapNone/>
-                <wp:docPr id="10" name="直接连接符 10"/>
-                <wp:cNvGraphicFramePr/>
-                <a:graphic xmlns:a="http://schemas.openxmlformats.org/drawingml/2006/main">
-                  <a:graphicData uri="http://schemas.microsoft.com/office/word/2010/wordprocessingShape">
-                    <wps:wsp>
-                      <wps:cNvCnPr/>
-                      <wps:spPr>
-                        <a:xfrm>
-                          <a:off x="0" y="0"/>
-                          <a:ext cx="1063256" cy="0"/>
-                        </a:xfrm>
-                        <a:prstGeom prst="line">
-                          <a:avLst/>
-                        </a:prstGeom>
-                      </wps:spPr>
-                      <wps:style>
-                        <a:lnRef idx="1">
-                          <a:schemeClr val="dk1"/>
-                        </a:lnRef>
-                        <a:fillRef idx="0">
-                          <a:schemeClr val="dk1"/>
-                        </a:fillRef>
-                        <a:effectRef idx="0">
-                          <a:schemeClr val="dk1"/>
-                        </a:effectRef>
-                        <a:fontRef idx="minor">
-                          <a:schemeClr val="tx1"/>
-                        </a:fontRef>
-                      </wps:style>
-                      <wps:bodyPr/>
-                    </wps:wsp>
-                  </a:graphicData>
-                </a:graphic>
-                <wp14:sizeRelH relativeFrom="margin">
-                  <wp14:pctWidth>0</wp14:pctWidth>
-                </wp14:sizeRelH>
-                <wp14:sizeRelV relativeFrom="margin">
-                  <wp14:pctHeight>0</wp14:pctHeight>
-                </wp14:sizeRelV>
-              </wp:anchor>
-            </w:drawing>
-          </mc:Choice>
-          <mc:Fallback>
-            <w:pict>
-              <v:line w14:anchorId="0EAC684E" id="直接连接符 10" o:spid="_x0000_s1026" style="position:absolute;left:0;text-align:left;z-index:251675648;visibility:visible;mso-wrap-style:square;mso-width-percent:0;mso-height-percent:0;mso-wrap-distance-left:9pt;mso-wrap-distance-top:0;mso-wrap-distance-right:9pt;mso-wrap-distance-bottom:0;mso-position-horizontal:absolute;mso-position-horizontal-relative:text;mso-position-vertical:absolute;mso-position-vertical-relative:text;mso-width-percent:0;mso-height-percent:0;mso-width-relative:margin;mso-height-relative:margin" from="51.5pt,25.3pt" to="135.2pt,25.3pt" o:gfxdata="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" strokecolor="black [3200]" strokeweight=".5pt">
-                <v:stroke joinstyle="miter"/>
-              </v:line>
-            </w:pict>
-          </mc:Fallback>
-        </mc:AlternateContent>
-      </w:r>
-      <w:r>
-        <w:rPr>
-          <w:rFonts w:eastAsia="Yu Mincho" w:hint="eastAsia"/>
-          <w:noProof/>
-          <w:sz w:val="24"/>
-          <w:szCs w:val="24"/>
-        </w:rPr>
-        <mc:AlternateContent>
-          <mc:Choice Requires="wps">
-            <w:drawing>
-              <wp:anchor distT="0" distB="0" distL="114300" distR="114300" simplePos="0" relativeHeight="251673600" behindDoc="0" locked="0" layoutInCell="1" allowOverlap="1" wp14:anchorId="0AF710ED" wp14:editId="43510E2B">
-                <wp:simplePos x="0" y="0"/>
-                <wp:positionH relativeFrom="column">
-                  <wp:posOffset>1199338</wp:posOffset>
-                </wp:positionH>
-                <wp:positionV relativeFrom="paragraph">
-                  <wp:posOffset>600666</wp:posOffset>
-                </wp:positionV>
-                <wp:extent cx="595423" cy="574158"/>
-                <wp:effectExtent l="0" t="0" r="33655" b="35560"/>
-                <wp:wrapNone/>
-                <wp:docPr id="9" name="直接连接符 9"/>
-                <wp:cNvGraphicFramePr/>
-                <a:graphic xmlns:a="http://schemas.openxmlformats.org/drawingml/2006/main">
-                  <a:graphicData uri="http://schemas.microsoft.com/office/word/2010/wordprocessingShape">
-                    <wps:wsp>
-                      <wps:cNvCnPr/>
-                      <wps:spPr>
-                        <a:xfrm>
-                          <a:off x="0" y="0"/>
-                          <a:ext cx="595423" cy="574158"/>
-                        </a:xfrm>
-                        <a:prstGeom prst="line">
-                          <a:avLst/>
-                        </a:prstGeom>
-                      </wps:spPr>
-                      <wps:style>
-                        <a:lnRef idx="1">
-                          <a:schemeClr val="dk1"/>
-                        </a:lnRef>
-                        <a:fillRef idx="0">
-                          <a:schemeClr val="dk1"/>
-                        </a:fillRef>
-                        <a:effectRef idx="0">
-                          <a:schemeClr val="dk1"/>
-                        </a:effectRef>
-                        <a:fontRef idx="minor">
-                          <a:schemeClr val="tx1"/>
-                        </a:fontRef>
-                      </wps:style>
-                      <wps:bodyPr/>
-                    </wps:wsp>
-                  </a:graphicData>
-                </a:graphic>
-                <wp14:sizeRelH relativeFrom="margin">
-                  <wp14:pctWidth>0</wp14:pctWidth>
-                </wp14:sizeRelH>
-                <wp14:sizeRelV relativeFrom="margin">
-                  <wp14:pctHeight>0</wp14:pctHeight>
-                </wp14:sizeRelV>
-              </wp:anchor>
-            </w:drawing>
-          </mc:Choice>
-          <mc:Fallback>
-            <w:pict>
-              <v:line w14:anchorId="46548B04" id="直接连接符 9" o:spid="_x0000_s1026" style="position:absolute;left:0;text-align:left;z-index:251673600;visibility:visible;mso-wrap-style:square;mso-width-percent:0;mso-height-percent:0;mso-wrap-distance-left:9pt;mso-wrap-distance-top:0;mso-wrap-distance-right:9pt;mso-wrap-distance-bottom:0;mso-position-horizontal:absolute;mso-position-horizontal-relative:text;mso-position-vertical:absolute;mso-position-vertical-relative:text;mso-width-percent:0;mso-height-percent:0;mso-width-relative:margin;mso-height-relative:margin" from="94.45pt,47.3pt" to="141.35pt,92.5pt" o:gfxdata="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" strokecolor="black [3200]" strokeweight=".5pt">
-                <v:stroke joinstyle="miter"/>
-              </v:line>
-            </w:pict>
-          </mc:Fallback>
-        </mc:AlternateContent>
-      </w:r>
-      <w:r>
-        <w:rPr>
-          <w:rFonts w:eastAsia="Yu Mincho" w:hint="eastAsia"/>
-          <w:noProof/>
-          <w:sz w:val="24"/>
-          <w:szCs w:val="24"/>
-        </w:rPr>
-        <mc:AlternateContent>
-          <mc:Choice Requires="wps">
-            <w:drawing>
-              <wp:anchor distT="0" distB="0" distL="114300" distR="114300" simplePos="0" relativeHeight="251671552" behindDoc="0" locked="0" layoutInCell="1" allowOverlap="1" wp14:anchorId="0AF710ED" wp14:editId="43510E2B">
-                <wp:simplePos x="0" y="0"/>
-                <wp:positionH relativeFrom="column">
-                  <wp:posOffset>997571</wp:posOffset>
-                </wp:positionH>
-                <wp:positionV relativeFrom="paragraph">
-                  <wp:posOffset>781980</wp:posOffset>
-                </wp:positionV>
-                <wp:extent cx="595423" cy="574158"/>
-                <wp:effectExtent l="0" t="0" r="33655" b="35560"/>
-                <wp:wrapNone/>
-                <wp:docPr id="8" name="直接连接符 8"/>
-                <wp:cNvGraphicFramePr/>
-                <a:graphic xmlns:a="http://schemas.openxmlformats.org/drawingml/2006/main">
-                  <a:graphicData uri="http://schemas.microsoft.com/office/word/2010/wordprocessingShape">
-                    <wps:wsp>
-                      <wps:cNvCnPr/>
-                      <wps:spPr>
-                        <a:xfrm>
-                          <a:off x="0" y="0"/>
-                          <a:ext cx="595423" cy="574158"/>
-                        </a:xfrm>
-                        <a:prstGeom prst="line">
-                          <a:avLst/>
-                        </a:prstGeom>
-                      </wps:spPr>
-                      <wps:style>
-                        <a:lnRef idx="1">
-                          <a:schemeClr val="dk1"/>
-                        </a:lnRef>
-                        <a:fillRef idx="0">
-                          <a:schemeClr val="dk1"/>
-                        </a:fillRef>
-                        <a:effectRef idx="0">
-                          <a:schemeClr val="dk1"/>
-                        </a:effectRef>
-                        <a:fontRef idx="minor">
-                          <a:schemeClr val="tx1"/>
-                        </a:fontRef>
-                      </wps:style>
-                      <wps:bodyPr/>
-                    </wps:wsp>
-                  </a:graphicData>
-                </a:graphic>
-                <wp14:sizeRelH relativeFrom="margin">
-                  <wp14:pctWidth>0</wp14:pctWidth>
-                </wp14:sizeRelH>
-                <wp14:sizeRelV relativeFrom="margin">
-                  <wp14:pctHeight>0</wp14:pctHeight>
-                </wp14:sizeRelV>
-              </wp:anchor>
-            </w:drawing>
-          </mc:Choice>
-          <mc:Fallback>
-            <w:pict>
-              <v:line w14:anchorId="6299C7A7" id="直接连接符 8" o:spid="_x0000_s1026" style="position:absolute;left:0;text-align:left;z-index:251671552;visibility:visible;mso-wrap-style:square;mso-width-percent:0;mso-height-percent:0;mso-wrap-distance-left:9pt;mso-wrap-distance-top:0;mso-wrap-distance-right:9pt;mso-wrap-distance-bottom:0;mso-position-horizontal:absolute;mso-position-horizontal-relative:text;mso-position-vertical:absolute;mso-position-vertical-relative:text;mso-width-percent:0;mso-height-percent:0;mso-width-relative:margin;mso-height-relative:margin" from="78.55pt,61.55pt" to="125.45pt,106.75pt" o:gfxdata="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" strokecolor="black [3200]" strokeweight=".5pt">
-                <v:stroke joinstyle="miter"/>
-              </v:line>
-            </w:pict>
-          </mc:Fallback>
-        </mc:AlternateContent>
-      </w:r>
-      <w:r>
-        <w:rPr>
-          <w:rFonts w:eastAsia="Yu Mincho" w:hint="eastAsia"/>
-          <w:noProof/>
-          <w:sz w:val="24"/>
-          <w:szCs w:val="24"/>
-        </w:rPr>
-        <mc:AlternateContent>
-          <mc:Choice Requires="wps">
-            <w:drawing>
-              <wp:anchor distT="0" distB="0" distL="114300" distR="114300" simplePos="0" relativeHeight="251661312" behindDoc="0" locked="0" layoutInCell="1" allowOverlap="1" wp14:anchorId="7AB0C17C" wp14:editId="69FBB851">
-                <wp:simplePos x="0" y="0"/>
-                <wp:positionH relativeFrom="column">
-                  <wp:posOffset>802757</wp:posOffset>
-                </wp:positionH>
-                <wp:positionV relativeFrom="paragraph">
-                  <wp:posOffset>1023000</wp:posOffset>
-                </wp:positionV>
-                <wp:extent cx="595423" cy="574158"/>
-                <wp:effectExtent l="0" t="0" r="33655" b="35560"/>
-                <wp:wrapNone/>
-                <wp:docPr id="3" name="直接连接符 3"/>
-                <wp:cNvGraphicFramePr/>
-                <a:graphic xmlns:a="http://schemas.openxmlformats.org/drawingml/2006/main">
-                  <a:graphicData uri="http://schemas.microsoft.com/office/word/2010/wordprocessingShape">
-                    <wps:wsp>
-                      <wps:cNvCnPr/>
-                      <wps:spPr>
-                        <a:xfrm>
-                          <a:off x="0" y="0"/>
-                          <a:ext cx="595423" cy="574158"/>
-                        </a:xfrm>
-                        <a:prstGeom prst="line">
-                          <a:avLst/>
-                        </a:prstGeom>
-                      </wps:spPr>
-                      <wps:style>
-                        <a:lnRef idx="1">
-                          <a:schemeClr val="dk1"/>
-                        </a:lnRef>
-                        <a:fillRef idx="0">
-                          <a:schemeClr val="dk1"/>
-                        </a:fillRef>
-                        <a:effectRef idx="0">
-                          <a:schemeClr val="dk1"/>
-                        </a:effectRef>
-                        <a:fontRef idx="minor">
-                          <a:schemeClr val="tx1"/>
-                        </a:fontRef>
-                      </wps:style>
-                      <wps:bodyPr/>
-                    </wps:wsp>
-                  </a:graphicData>
-                </a:graphic>
-                <wp14:sizeRelH relativeFrom="margin">
-                  <wp14:pctWidth>0</wp14:pctWidth>
-                </wp14:sizeRelH>
-                <wp14:sizeRelV relativeFrom="margin">
-                  <wp14:pctHeight>0</wp14:pctHeight>
-                </wp14:sizeRelV>
-              </wp:anchor>
-            </w:drawing>
-          </mc:Choice>
-          <mc:Fallback>
-            <w:pict>
-              <v:line w14:anchorId="5B63DD94" id="直接连接符 3" o:spid="_x0000_s1026" style="position:absolute;left:0;text-align:left;z-index:251661312;visibility:visible;mso-wrap-style:square;mso-width-percent:0;mso-height-percent:0;mso-wrap-distance-left:9pt;mso-wrap-distance-top:0;mso-wrap-distance-right:9pt;mso-wrap-distance-bottom:0;mso-position-horizontal:absolute;mso-position-horizontal-relative:text;mso-position-vertical:absolute;mso-position-vertical-relative:text;mso-width-percent:0;mso-height-percent:0;mso-width-relative:margin;mso-height-relative:margin" from="63.2pt,80.55pt" to="110.1pt,125.75pt" o:gfxdata="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" strokecolor="black [3200]" strokeweight=".5pt">
-                <v:stroke joinstyle="miter"/>
-              </v:line>
-            </w:pict>
-          </mc:Fallback>
-        </mc:AlternateContent>
-      </w:r>
-      <w:r>
-        <w:rPr>
-          <w:rFonts w:eastAsia="Yu Mincho" w:hint="eastAsia"/>
-          <w:noProof/>
-          <w:sz w:val="24"/>
-          <w:szCs w:val="24"/>
-        </w:rPr>
-        <mc:AlternateContent>
-          <mc:Choice Requires="wps">
-            <w:drawing>
-              <wp:anchor distT="0" distB="0" distL="114300" distR="114300" simplePos="0" relativeHeight="251665408" behindDoc="0" locked="0" layoutInCell="1" allowOverlap="1" wp14:anchorId="7AB0C17C" wp14:editId="69FBB851">
-                <wp:simplePos x="0" y="0"/>
-                <wp:positionH relativeFrom="column">
-                  <wp:posOffset>1419447</wp:posOffset>
-                </wp:positionH>
-                <wp:positionV relativeFrom="paragraph">
-                  <wp:posOffset>459473</wp:posOffset>
-                </wp:positionV>
-                <wp:extent cx="574158" cy="542261"/>
-                <wp:effectExtent l="0" t="0" r="35560" b="29845"/>
-                <wp:wrapNone/>
-                <wp:docPr id="5" name="直接连接符 5"/>
-                <wp:cNvGraphicFramePr/>
-                <a:graphic xmlns:a="http://schemas.openxmlformats.org/drawingml/2006/main">
-                  <a:graphicData uri="http://schemas.microsoft.com/office/word/2010/wordprocessingShape">
-                    <wps:wsp>
-                      <wps:cNvCnPr/>
-                      <wps:spPr>
-                        <a:xfrm>
-                          <a:off x="0" y="0"/>
-                          <a:ext cx="574158" cy="542261"/>
-                        </a:xfrm>
-                        <a:prstGeom prst="line">
-                          <a:avLst/>
-                        </a:prstGeom>
-                      </wps:spPr>
-                      <wps:style>
-                        <a:lnRef idx="1">
-                          <a:schemeClr val="dk1"/>
-                        </a:lnRef>
-                        <a:fillRef idx="0">
-                          <a:schemeClr val="dk1"/>
-                        </a:fillRef>
-                        <a:effectRef idx="0">
-                          <a:schemeClr val="dk1"/>
-                        </a:effectRef>
-                        <a:fontRef idx="minor">
-                          <a:schemeClr val="tx1"/>
-                        </a:fontRef>
-                      </wps:style>
-                      <wps:bodyPr/>
-                    </wps:wsp>
-                  </a:graphicData>
-                </a:graphic>
-                <wp14:sizeRelH relativeFrom="margin">
-                  <wp14:pctWidth>0</wp14:pctWidth>
-                </wp14:sizeRelH>
-                <wp14:sizeRelV relativeFrom="margin">
-                  <wp14:pctHeight>0</wp14:pctHeight>
-                </wp14:sizeRelV>
-              </wp:anchor>
-            </w:drawing>
-          </mc:Choice>
-          <mc:Fallback>
-            <w:pict>
-              <v:line w14:anchorId="42560B1A" id="直接连接符 5" o:spid="_x0000_s1026" style="position:absolute;left:0;text-align:left;z-index:251665408;visibility:visible;mso-wrap-style:square;mso-width-percent:0;mso-height-percent:0;mso-wrap-distance-left:9pt;mso-wrap-distance-top:0;mso-wrap-distance-right:9pt;mso-wrap-distance-bottom:0;mso-position-horizontal:absolute;mso-position-horizontal-relative:text;mso-position-vertical:absolute;mso-position-vertical-relative:text;mso-width-percent:0;mso-height-percent:0;mso-width-relative:margin;mso-height-relative:margin" from="111.75pt,36.2pt" to="156.95pt,78.9pt" o:gfxdata="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" strokecolor="black [3200]" strokeweight=".5pt">
-                <v:stroke joinstyle="miter"/>
-              </v:line>
-            </w:pict>
-          </mc:Fallback>
-        </mc:AlternateContent>
-      </w:r>
-      <w:r>
-        <w:rPr>
-          <w:rFonts w:eastAsia="Yu Mincho" w:hint="eastAsia"/>
-          <w:noProof/>
-          <w:sz w:val="24"/>
-          <w:szCs w:val="24"/>
-        </w:rPr>
-        <mc:AlternateContent>
-          <mc:Choice Requires="wps">
-            <w:drawing>
-              <wp:anchor distT="0" distB="0" distL="114300" distR="114300" simplePos="0" relativeHeight="251667456" behindDoc="0" locked="0" layoutInCell="1" allowOverlap="1" wp14:anchorId="7AB0C17C" wp14:editId="69FBB851">
-                <wp:simplePos x="0" y="0"/>
-                <wp:positionH relativeFrom="column">
-                  <wp:posOffset>1727791</wp:posOffset>
-                </wp:positionH>
-                <wp:positionV relativeFrom="paragraph">
-                  <wp:posOffset>342516</wp:posOffset>
-                </wp:positionV>
-                <wp:extent cx="478140" cy="467508"/>
-                <wp:effectExtent l="0" t="0" r="36830" b="27940"/>
-                <wp:wrapNone/>
-                <wp:docPr id="6" name="直接连接符 6"/>
-                <wp:cNvGraphicFramePr/>
-                <a:graphic xmlns:a="http://schemas.openxmlformats.org/drawingml/2006/main">
-                  <a:graphicData uri="http://schemas.microsoft.com/office/word/2010/wordprocessingShape">
-                    <wps:wsp>
-                      <wps:cNvCnPr/>
-                      <wps:spPr>
-                        <a:xfrm>
-                          <a:off x="0" y="0"/>
-                          <a:ext cx="478140" cy="467508"/>
-                        </a:xfrm>
-                        <a:prstGeom prst="line">
-                          <a:avLst/>
-                        </a:prstGeom>
-                      </wps:spPr>
-                      <wps:style>
-                        <a:lnRef idx="1">
-                          <a:schemeClr val="dk1"/>
-                        </a:lnRef>
-                        <a:fillRef idx="0">
-                          <a:schemeClr val="dk1"/>
-                        </a:fillRef>
-                        <a:effectRef idx="0">
-                          <a:schemeClr val="dk1"/>
-                        </a:effectRef>
-                        <a:fontRef idx="minor">
-                          <a:schemeClr val="tx1"/>
-                        </a:fontRef>
-                      </wps:style>
-                      <wps:bodyPr/>
-                    </wps:wsp>
-                  </a:graphicData>
-                </a:graphic>
-                <wp14:sizeRelH relativeFrom="margin">
-                  <wp14:pctWidth>0</wp14:pctWidth>
-                </wp14:sizeRelH>
-                <wp14:sizeRelV relativeFrom="margin">
-                  <wp14:pctHeight>0</wp14:pctHeight>
-                </wp14:sizeRelV>
-              </wp:anchor>
-            </w:drawing>
-          </mc:Choice>
-          <mc:Fallback>
-            <w:pict>
-              <v:line w14:anchorId="6EBBFFEC" id="直接连接符 6" o:spid="_x0000_s1026" style="position:absolute;left:0;text-align:left;z-index:251667456;visibility:visible;mso-wrap-style:square;mso-width-percent:0;mso-height-percent:0;mso-wrap-distance-left:9pt;mso-wrap-distance-top:0;mso-wrap-distance-right:9pt;mso-wrap-distance-bottom:0;mso-position-horizontal:absolute;mso-position-horizontal-relative:text;mso-position-vertical:absolute;mso-position-vertical-relative:text;mso-width-percent:0;mso-height-percent:0;mso-width-relative:margin;mso-height-relative:margin" from="136.05pt,26.95pt" to="173.7pt,63.75pt" o:gfxdata="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" strokecolor="black [3200]" strokeweight=".5pt">
-                <v:stroke joinstyle="miter"/>
-              </v:line>
-            </w:pict>
-          </mc:Fallback>
-        </mc:AlternateContent>
-      </w:r>
-      <w:r>
-        <w:rPr>
-          <w:rFonts w:eastAsia="Yu Mincho" w:hint="eastAsia"/>
-          <w:noProof/>
-          <w:sz w:val="24"/>
-          <w:szCs w:val="24"/>
-        </w:rPr>
-        <mc:AlternateContent>
-          <mc:Choice Requires="wps">
-            <w:drawing>
-              <wp:anchor distT="0" distB="0" distL="114300" distR="114300" simplePos="0" relativeHeight="251669504" behindDoc="0" locked="0" layoutInCell="1" allowOverlap="1" wp14:anchorId="7AB0C17C" wp14:editId="69FBB851">
-                <wp:simplePos x="0" y="0"/>
-                <wp:positionH relativeFrom="column">
-                  <wp:posOffset>1993605</wp:posOffset>
-                </wp:positionH>
-                <wp:positionV relativeFrom="paragraph">
-                  <wp:posOffset>257456</wp:posOffset>
-                </wp:positionV>
-                <wp:extent cx="382772" cy="372139"/>
-                <wp:effectExtent l="0" t="0" r="36830" b="27940"/>
-                <wp:wrapNone/>
-                <wp:docPr id="7" name="直接连接符 7"/>
-                <wp:cNvGraphicFramePr/>
-                <a:graphic xmlns:a="http://schemas.openxmlformats.org/drawingml/2006/main">
-                  <a:graphicData uri="http://schemas.microsoft.com/office/word/2010/wordprocessingShape">
-                    <wps:wsp>
-                      <wps:cNvCnPr/>
-                      <wps:spPr>
-                        <a:xfrm>
-                          <a:off x="0" y="0"/>
-                          <a:ext cx="382772" cy="372139"/>
-                        </a:xfrm>
-                        <a:prstGeom prst="line">
-                          <a:avLst/>
-                        </a:prstGeom>
-                      </wps:spPr>
-                      <wps:style>
-                        <a:lnRef idx="1">
-                          <a:schemeClr val="dk1"/>
-                        </a:lnRef>
-                        <a:fillRef idx="0">
-                          <a:schemeClr val="dk1"/>
-                        </a:fillRef>
-                        <a:effectRef idx="0">
-                          <a:schemeClr val="dk1"/>
-                        </a:effectRef>
-                        <a:fontRef idx="minor">
-                          <a:schemeClr val="tx1"/>
-                        </a:fontRef>
-                      </wps:style>
-                      <wps:bodyPr/>
-                    </wps:wsp>
-                  </a:graphicData>
-                </a:graphic>
-                <wp14:sizeRelH relativeFrom="margin">
-                  <wp14:pctWidth>0</wp14:pctWidth>
-                </wp14:sizeRelH>
-                <wp14:sizeRelV relativeFrom="margin">
-                  <wp14:pctHeight>0</wp14:pctHeight>
-                </wp14:sizeRelV>
-              </wp:anchor>
-            </w:drawing>
-          </mc:Choice>
-          <mc:Fallback>
-            <w:pict>
-              <v:line w14:anchorId="09DCE7C8" id="直接连接符 7" o:spid="_x0000_s1026" style="position:absolute;left:0;text-align:left;z-index:251669504;visibility:visible;mso-wrap-style:square;mso-width-percent:0;mso-height-percent:0;mso-wrap-distance-left:9pt;mso-wrap-distance-top:0;mso-wrap-distance-right:9pt;mso-wrap-distance-bottom:0;mso-position-horizontal:absolute;mso-position-horizontal-relative:text;mso-position-vertical:absolute;mso-position-vertical-relative:text;mso-width-percent:0;mso-height-percent:0;mso-width-relative:margin;mso-height-relative:margin" from="157pt,20.25pt" to="187.15pt,49.55pt" o:gfxdata="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" strokecolor="black [3200]" strokeweight=".5pt">
-                <v:stroke joinstyle="miter"/>
-              </v:line>
-            </w:pict>
-          </mc:Fallback>
-        </mc:AlternateContent>
-      </w:r>
-      <w:r>
-        <w:rPr>
-          <w:rFonts w:eastAsia="Yu Mincho" w:hint="eastAsia"/>
-          <w:noProof/>
-          <w:sz w:val="24"/>
-          <w:szCs w:val="24"/>
-        </w:rPr>
-        <mc:AlternateContent>
-          <mc:Choice Requires="wps">
-            <w:drawing>
-              <wp:anchor distT="0" distB="0" distL="114300" distR="114300" simplePos="0" relativeHeight="251659264" behindDoc="0" locked="0" layoutInCell="1" allowOverlap="1">
-                <wp:simplePos x="0" y="0"/>
-                <wp:positionH relativeFrom="column">
-                  <wp:posOffset>707065</wp:posOffset>
-                </wp:positionH>
-                <wp:positionV relativeFrom="paragraph">
-                  <wp:posOffset>1427037</wp:posOffset>
-                </wp:positionV>
-                <wp:extent cx="435935" cy="404037"/>
-                <wp:effectExtent l="0" t="0" r="21590" b="34290"/>
-                <wp:wrapNone/>
-                <wp:docPr id="2" name="直接连接符 2"/>
-                <wp:cNvGraphicFramePr/>
-                <a:graphic xmlns:a="http://schemas.openxmlformats.org/drawingml/2006/main">
-                  <a:graphicData uri="http://schemas.microsoft.com/office/word/2010/wordprocessingShape">
-                    <wps:wsp>
-                      <wps:cNvCnPr/>
-                      <wps:spPr>
-                        <a:xfrm>
-                          <a:off x="0" y="0"/>
-                          <a:ext cx="435935" cy="404037"/>
-                        </a:xfrm>
-                        <a:prstGeom prst="line">
-                          <a:avLst/>
-                        </a:prstGeom>
-                      </wps:spPr>
-                      <wps:style>
-                        <a:lnRef idx="1">
-                          <a:schemeClr val="dk1"/>
-                        </a:lnRef>
-                        <a:fillRef idx="0">
-                          <a:schemeClr val="dk1"/>
-                        </a:fillRef>
-                        <a:effectRef idx="0">
-                          <a:schemeClr val="dk1"/>
-                        </a:effectRef>
-                        <a:fontRef idx="minor">
-                          <a:schemeClr val="tx1"/>
-                        </a:fontRef>
-                      </wps:style>
-                      <wps:bodyPr/>
-                    </wps:wsp>
-                  </a:graphicData>
-                </a:graphic>
-              </wp:anchor>
-            </w:drawing>
-          </mc:Choice>
-          <mc:Fallback>
-            <w:pict>
-              <v:line w14:anchorId="757B1319" id="直接连接符 2" o:spid="_x0000_s1026" style="position:absolute;left:0;text-align:left;z-index:251659264;visibility:visible;mso-wrap-style:square;mso-wrap-distance-left:9pt;mso-wrap-distance-top:0;mso-wrap-distance-right:9pt;mso-wrap-distance-bottom:0;mso-position-horizontal:absolute;mso-position-horizontal-relative:text;mso-position-vertical:absolute;mso-position-vertical-relative:text" from="55.65pt,112.35pt" to="90pt,144.15pt" o:gfxdata="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" strokecolor="black [3200]" strokeweight=".5pt">
-                <v:stroke joinstyle="miter"/>
-              </v:line>
-            </w:pict>
-          </mc:Fallback>
-        </mc:AlternateContent>
-      </w:r>
-      <w:r>
-        <w:rPr>
-          <w:rFonts w:eastAsia="Yu Mincho" w:hint="eastAsia"/>
-          <w:noProof/>
-          <w:sz w:val="24"/>
-          <w:szCs w:val="24"/>
-        </w:rPr>
         <w:drawing>
-          <wp:inline distT="0" distB="0" distL="0" distR="0">
-            <wp:extent cx="3370580" cy="2679700"/>
-            <wp:effectExtent l="0" t="0" r="0" b="0"/>
-            <wp:docPr id="1" name="图片 1"/>
+          <wp:inline distT="0" distB="0" distL="0" distR="0" wp14:anchorId="61AB1B8A" wp14:editId="7C4C6BE0">
+            <wp:extent cx="3552190" cy="2677160"/>
+            <wp:effectExtent l="0" t="0" r="0" b="8890"/>
+            <wp:docPr id="11" name="图片 11"/>
             <wp:cNvGraphicFramePr>
               <a:graphicFrameLocks xmlns:a="http://schemas.openxmlformats.org/drawingml/2006/main" noChangeAspect="1"/>
             </wp:cNvGraphicFramePr>
@@ -919,7 +59,7 @@
               <a:graphicData uri="http://schemas.openxmlformats.org/drawingml/2006/picture">
                 <pic:pic xmlns:pic="http://schemas.openxmlformats.org/drawingml/2006/picture">
                   <pic:nvPicPr>
-                    <pic:cNvPr id="0" name="Picture 1"/>
+                    <pic:cNvPr id="0" name="Picture 2"/>
                     <pic:cNvPicPr>
                       <a:picLocks noChangeAspect="1" noChangeArrowheads="1"/>
                     </pic:cNvPicPr>
@@ -940,7 +80,7 @@
                   <pic:spPr bwMode="auto">
                     <a:xfrm>
                       <a:off x="0" y="0"/>
-                      <a:ext cx="3370580" cy="2679700"/>
+                      <a:ext cx="3552190" cy="2677160"/>
                     </a:xfrm>
                     <a:prstGeom prst="rect">
                       <a:avLst/>
@@ -1597,8 +737,6 @@
         </w:rPr>
         <w:t>始终</w:t>
       </w:r>
-      <w:bookmarkStart w:id="0" w:name="_GoBack"/>
-      <w:bookmarkEnd w:id="0"/>
       <w:r>
         <w:rPr>
           <w:rFonts w:hint="eastAsia"/>
@@ -1656,23 +794,39 @@
           <w:sz w:val="24"/>
           <w:szCs w:val="24"/>
         </w:rPr>
-        <w:t>个菱形点是</w:t>
-      </w:r>
-      <w:r>
-        <w:rPr>
-          <w:rFonts w:hint="eastAsia"/>
-          <w:sz w:val="24"/>
-          <w:szCs w:val="24"/>
-        </w:rPr>
-        <w:t>贝塞尔曲线</w:t>
-      </w:r>
-      <w:r>
-        <w:rPr>
-          <w:rFonts w:hint="eastAsia"/>
-          <w:sz w:val="24"/>
-          <w:szCs w:val="24"/>
-        </w:rPr>
-        <w:t>的控制点。实事表明一条两自由度的三次曲线拟合效果实事上是优于三自由度的圆曲线。</w:t>
+        <w:t>个菱形点是贝塞尔曲线的控制点。实事表明一条两自由度的三次曲线拟合效果</w:t>
+      </w:r>
+      <w:r>
+        <w:rPr>
+          <w:rFonts w:hint="eastAsia"/>
+          <w:sz w:val="24"/>
+          <w:szCs w:val="24"/>
+        </w:rPr>
+        <w:t>要</w:t>
+      </w:r>
+      <w:r>
+        <w:rPr>
+          <w:rFonts w:hint="eastAsia"/>
+          <w:sz w:val="24"/>
+          <w:szCs w:val="24"/>
+        </w:rPr>
+        <w:t>优于三</w:t>
+      </w:r>
+      <w:r>
+        <w:rPr>
+          <w:rFonts w:hint="eastAsia"/>
+          <w:sz w:val="24"/>
+          <w:szCs w:val="24"/>
+        </w:rPr>
+        <w:t>条</w:t>
+      </w:r>
+      <w:r>
+        <w:rPr>
+          <w:rFonts w:hint="eastAsia"/>
+          <w:sz w:val="24"/>
+          <w:szCs w:val="24"/>
+        </w:rPr>
+        <w:t>圆曲线。</w:t>
       </w:r>
       <w:r>
         <w:rPr>
@@ -1798,19 +952,57 @@
     <w:p>
       <w:pPr>
         <w:pStyle w:val="a3"/>
-        <w:ind w:left="420" w:firstLineChars="0" w:firstLine="0"/>
-        <w:rPr>
-          <w:sz w:val="24"/>
-          <w:szCs w:val="24"/>
-        </w:rPr>
-      </w:pPr>
-      <w:r>
-        <w:rPr>
-          <w:rFonts w:hint="eastAsia"/>
-          <w:sz w:val="24"/>
-          <w:szCs w:val="24"/>
-        </w:rPr>
-        <w:t>当不限制切点位置时，得到的拟合曲线见下图虚线。图中</w:t>
+        <w:numPr>
+          <w:ilvl w:val="0"/>
+          <w:numId w:val="1"/>
+        </w:numPr>
+        <w:ind w:firstLineChars="0"/>
+        <w:rPr>
+          <w:sz w:val="24"/>
+          <w:szCs w:val="24"/>
+        </w:rPr>
+      </w:pPr>
+      <w:r>
+        <w:rPr>
+          <w:rFonts w:hint="eastAsia"/>
+          <w:sz w:val="24"/>
+          <w:szCs w:val="24"/>
+        </w:rPr>
+        <w:t>当不限制切点位置时，</w:t>
+      </w:r>
+      <w:r>
+        <w:rPr>
+          <w:rFonts w:hint="eastAsia"/>
+          <w:sz w:val="24"/>
+          <w:szCs w:val="24"/>
+        </w:rPr>
+        <w:t>拟得的</w:t>
+      </w:r>
+      <w:proofErr w:type="gramStart"/>
+      <w:r>
+        <w:rPr>
+          <w:rFonts w:hint="eastAsia"/>
+          <w:sz w:val="24"/>
+          <w:szCs w:val="24"/>
+        </w:rPr>
+        <w:t>贝塞尔</w:t>
+      </w:r>
+      <w:r>
+        <w:rPr>
+          <w:rFonts w:hint="eastAsia"/>
+          <w:sz w:val="24"/>
+          <w:szCs w:val="24"/>
+        </w:rPr>
+        <w:t>线见下图</w:t>
+      </w:r>
+      <w:proofErr w:type="gramEnd"/>
+      <w:r>
+        <w:rPr>
+          <w:rFonts w:hint="eastAsia"/>
+          <w:sz w:val="24"/>
+          <w:szCs w:val="24"/>
+        </w:rPr>
+        <w:t>虚线。图中</w:t>
       </w:r>
       <w:r>
         <w:rPr>
@@ -1902,7 +1094,6 @@
         <w:pStyle w:val="a3"/>
         <w:ind w:left="420" w:firstLineChars="0" w:firstLine="0"/>
         <w:rPr>
-          <w:rFonts w:hint="eastAsia"/>
           <w:sz w:val="24"/>
           <w:szCs w:val="24"/>
         </w:rPr>
@@ -2052,7 +1243,23 @@
           <w:sz w:val="24"/>
           <w:szCs w:val="24"/>
         </w:rPr>
-        <w:t>。竖直方向基本没变，水平方向有比较大的误差。结果比较合理，因为最后水平</w:t>
+        <w:t>。竖直方向基本没变，水平方向</w:t>
+      </w:r>
+      <w:r>
+        <w:rPr>
+          <w:rFonts w:hint="eastAsia"/>
+          <w:sz w:val="24"/>
+          <w:szCs w:val="24"/>
+        </w:rPr>
+        <w:t>上有一定的延伸</w:t>
+      </w:r>
+      <w:r>
+        <w:rPr>
+          <w:rFonts w:hint="eastAsia"/>
+          <w:sz w:val="24"/>
+          <w:szCs w:val="24"/>
+        </w:rPr>
+        <w:t>。结果比较合理，因为最后水平</w:t>
       </w:r>
       <w:proofErr w:type="gramStart"/>
       <w:r>
@@ -2111,7 +1318,7 @@
         <w:ind w:left="420" w:firstLineChars="0" w:firstLine="0"/>
         <w:jc w:val="center"/>
         <w:rPr>
-          <w:rFonts w:eastAsia="Yu Mincho" w:hint="eastAsia"/>
+          <w:rFonts w:eastAsia="Yu Mincho"/>
           <w:sz w:val="24"/>
           <w:szCs w:val="24"/>
           <w:lang w:eastAsia="ja-JP"/>
@@ -2124,10 +1331,9 @@
           <w:sz w:val="24"/>
           <w:szCs w:val="24"/>
         </w:rPr>
-        <w:lastRenderedPageBreak/>
         <w:drawing>
           <wp:inline distT="0" distB="0" distL="0" distR="0">
-            <wp:extent cx="5274310" cy="3401708"/>
+            <wp:extent cx="4858808" cy="3133725"/>
             <wp:effectExtent l="0" t="0" r="0" b="0"/>
             <wp:docPr id="12" name="图片 12"/>
             <wp:cNvGraphicFramePr>
@@ -2158,7 +1364,7 @@
                   <pic:spPr bwMode="auto">
                     <a:xfrm>
                       <a:off x="0" y="0"/>
-                      <a:ext cx="5274310" cy="3401708"/>
+                      <a:ext cx="4932380" cy="3181176"/>
                     </a:xfrm>
                     <a:prstGeom prst="rect">
                       <a:avLst/>
@@ -2175,6 +1381,207 @@
         </w:drawing>
       </w:r>
     </w:p>
+    <w:p>
+      <w:pPr>
+        <w:pStyle w:val="a3"/>
+        <w:numPr>
+          <w:ilvl w:val="0"/>
+          <w:numId w:val="1"/>
+        </w:numPr>
+        <w:ind w:firstLineChars="0"/>
+        <w:rPr>
+          <w:rFonts w:eastAsia="Yu Mincho"/>
+          <w:sz w:val="24"/>
+          <w:szCs w:val="24"/>
+          <w:lang w:eastAsia="ja-JP"/>
+        </w:rPr>
+      </w:pPr>
+      <w:r>
+        <w:rPr>
+          <w:rFonts w:asciiTheme="minorEastAsia" w:hAnsiTheme="minorEastAsia" w:hint="eastAsia"/>
+          <w:sz w:val="24"/>
+          <w:szCs w:val="24"/>
+        </w:rPr>
+        <w:lastRenderedPageBreak/>
+        <w:t>竖直方向上的切点不变，水平方向的切点固定到3</w:t>
+      </w:r>
+      <w:r>
+        <w:rPr>
+          <w:rFonts w:asciiTheme="minorEastAsia" w:hAnsiTheme="minorEastAsia"/>
+          <w:sz w:val="24"/>
+          <w:szCs w:val="24"/>
+        </w:rPr>
+        <w:t>7mm</w:t>
+      </w:r>
+      <w:r>
+        <w:rPr>
+          <w:rFonts w:asciiTheme="minorEastAsia" w:hAnsiTheme="minorEastAsia" w:hint="eastAsia"/>
+          <w:sz w:val="24"/>
+          <w:szCs w:val="24"/>
+        </w:rPr>
+        <w:t>位置，重新用最小二乘法拟合三段圆弧，得到的结果为</w:t>
+      </w:r>
+      <w:r>
+        <w:rPr>
+          <w:rFonts w:asciiTheme="minorEastAsia" w:hAnsiTheme="minorEastAsia"/>
+          <w:sz w:val="24"/>
+          <w:szCs w:val="24"/>
+        </w:rPr>
+        <w:t>R</w:t>
+      </w:r>
+      <w:r>
+        <w:rPr>
+          <w:rFonts w:asciiTheme="minorEastAsia" w:hAnsiTheme="minorEastAsia"/>
+          <w:sz w:val="24"/>
+          <w:szCs w:val="24"/>
+        </w:rPr>
+        <w:t xml:space="preserve">1 = 2.360, </w:t>
+      </w:r>
+      <w:r>
+        <w:rPr>
+          <w:rFonts w:asciiTheme="minorEastAsia" w:hAnsiTheme="minorEastAsia"/>
+          <w:sz w:val="24"/>
+          <w:szCs w:val="24"/>
+        </w:rPr>
+        <w:t>R</w:t>
+      </w:r>
+      <w:r>
+        <w:rPr>
+          <w:rFonts w:asciiTheme="minorEastAsia" w:hAnsiTheme="minorEastAsia"/>
+          <w:sz w:val="24"/>
+          <w:szCs w:val="24"/>
+        </w:rPr>
+        <w:t xml:space="preserve">2 = 21.709, </w:t>
+      </w:r>
+      <w:r>
+        <w:rPr>
+          <w:rFonts w:asciiTheme="minorEastAsia" w:hAnsiTheme="minorEastAsia"/>
+          <w:sz w:val="24"/>
+          <w:szCs w:val="24"/>
+        </w:rPr>
+        <w:t>R</w:t>
+      </w:r>
+      <w:r>
+        <w:rPr>
+          <w:rFonts w:asciiTheme="minorEastAsia" w:hAnsiTheme="minorEastAsia"/>
+          <w:sz w:val="24"/>
+          <w:szCs w:val="24"/>
+        </w:rPr>
+        <w:t>3 = 59.151</w:t>
+      </w:r>
+      <w:r>
+        <w:rPr>
+          <w:rFonts w:asciiTheme="minorEastAsia" w:hAnsiTheme="minorEastAsia" w:hint="eastAsia"/>
+          <w:sz w:val="24"/>
+          <w:szCs w:val="24"/>
+        </w:rPr>
+        <w:t>。将</w:t>
+      </w:r>
+      <w:r>
+        <w:rPr>
+          <w:rFonts w:asciiTheme="minorEastAsia" w:hAnsiTheme="minorEastAsia"/>
+          <w:sz w:val="24"/>
+          <w:szCs w:val="24"/>
+        </w:rPr>
+        <w:t xml:space="preserve">R1, R2, R3 </w:t>
+      </w:r>
+      <w:r>
+        <w:rPr>
+          <w:rFonts w:asciiTheme="minorEastAsia" w:hAnsiTheme="minorEastAsia" w:hint="eastAsia"/>
+          <w:sz w:val="24"/>
+          <w:szCs w:val="24"/>
+        </w:rPr>
+        <w:t xml:space="preserve">分别取整为 </w:t>
+      </w:r>
+      <w:r>
+        <w:rPr>
+          <w:rFonts w:asciiTheme="minorEastAsia" w:hAnsiTheme="minorEastAsia"/>
+          <w:sz w:val="24"/>
+          <w:szCs w:val="24"/>
+        </w:rPr>
+        <w:t>2.5, 22, 60</w:t>
+      </w:r>
+      <w:r>
+        <w:rPr>
+          <w:rFonts w:asciiTheme="minorEastAsia" w:hAnsiTheme="minorEastAsia" w:hint="eastAsia"/>
+          <w:sz w:val="24"/>
+          <w:szCs w:val="24"/>
+        </w:rPr>
+        <w:t>，绘得曲线见下图。图中o为三个圆心及其坐标。</w:t>
+      </w:r>
+      <w:bookmarkStart w:id="0" w:name="_GoBack"/>
+      <w:bookmarkEnd w:id="0"/>
+    </w:p>
+    <w:p>
+      <w:pPr>
+        <w:pStyle w:val="a3"/>
+        <w:ind w:left="420" w:firstLineChars="0" w:firstLine="0"/>
+        <w:jc w:val="center"/>
+        <w:rPr>
+          <w:rFonts w:eastAsia="Yu Mincho"/>
+          <w:sz w:val="24"/>
+          <w:szCs w:val="24"/>
+          <w:lang w:eastAsia="ja-JP"/>
+        </w:rPr>
+      </w:pPr>
+      <w:r>
+        <w:rPr>
+          <w:rFonts w:eastAsia="Yu Mincho"/>
+          <w:noProof/>
+          <w:sz w:val="24"/>
+          <w:szCs w:val="24"/>
+          <w:lang w:eastAsia="ja-JP"/>
+        </w:rPr>
+        <w:drawing>
+          <wp:inline distT="0" distB="0" distL="0" distR="0">
+            <wp:extent cx="4429125" cy="5753100"/>
+            <wp:effectExtent l="0" t="0" r="9525" b="0"/>
+            <wp:docPr id="20" name="图片 20"/>
+            <wp:cNvGraphicFramePr>
+              <a:graphicFrameLocks xmlns:a="http://schemas.openxmlformats.org/drawingml/2006/main" noChangeAspect="1"/>
+            </wp:cNvGraphicFramePr>
+            <a:graphic xmlns:a="http://schemas.openxmlformats.org/drawingml/2006/main">
+              <a:graphicData uri="http://schemas.openxmlformats.org/drawingml/2006/picture">
+                <pic:pic xmlns:pic="http://schemas.openxmlformats.org/drawingml/2006/picture">
+                  <pic:nvPicPr>
+                    <pic:cNvPr id="0" name="Picture 3"/>
+                    <pic:cNvPicPr>
+                      <a:picLocks noChangeAspect="1" noChangeArrowheads="1"/>
+                    </pic:cNvPicPr>
+                  </pic:nvPicPr>
+                  <pic:blipFill>
+                    <a:blip r:embed="rId11">
+                      <a:extLst>
+                        <a:ext uri="{28A0092B-C50C-407E-A947-70E740481C1C}">
+                          <a14:useLocalDpi xmlns:a14="http://schemas.microsoft.com/office/drawing/2010/main" val="0"/>
+                        </a:ext>
+                      </a:extLst>
+                    </a:blip>
+                    <a:srcRect/>
+                    <a:stretch>
+                      <a:fillRect/>
+                    </a:stretch>
+                  </pic:blipFill>
+                  <pic:spPr bwMode="auto">
+                    <a:xfrm>
+                      <a:off x="0" y="0"/>
+                      <a:ext cx="4429125" cy="5753100"/>
+                    </a:xfrm>
+                    <a:prstGeom prst="rect">
+                      <a:avLst/>
+                    </a:prstGeom>
+                    <a:noFill/>
+                    <a:ln>
+                      <a:noFill/>
+                    </a:ln>
+                  </pic:spPr>
+                </pic:pic>
+              </a:graphicData>
+            </a:graphic>
+          </wp:inline>
+        </w:drawing>
+      </w:r>
+    </w:p>
     <w:sectPr>
       <w:pgSz w:w="11906" w:h="16838" w:code="9"/>
       <w:pgMar w:top="1440" w:right="1800" w:bottom="1440" w:left="1800" w:header="720" w:footer="720" w:gutter="0"/>
@@ -2186,7 +1593,7 @@
 </file>
 
 <file path=word/numbering.xml><?xml version="1.0" encoding="utf-8"?>
-<w:numbering xmlns:wpc="http://schemas.microsoft.com/office/word/2010/wordprocessingCanvas" xmlns:cx="http://schemas.microsoft.com/office/drawing/2014/chartex" xmlns:cx1="http://schemas.microsoft.com/office/drawing/2015/9/8/chartex" xmlns:mc="http://schemas.openxmlformats.org/markup-compatibility/2006" xmlns:o="urn:schemas-microsoft-com:office:office" xmlns:r="http://schemas.openxmlformats.org/officeDocument/2006/relationships" xmlns:m="http://schemas.openxmlformats.org/officeDocument/2006/math" xmlns:v="urn:schemas-microsoft-com:vml" xmlns:wp14="http://schemas.microsoft.com/office/word/2010/wordprocessingDrawing" xmlns:wp="http://schemas.openxmlformats.org/drawingml/2006/wordprocessingDrawing" xmlns:w10="urn:schemas-microsoft-com:office:word" xmlns:w="http://schemas.openxmlformats.org/wordprocessingml/2006/main" xmlns:w14="http://schemas.microsoft.com/office/word/2010/wordml" xmlns:w15="http://schemas.microsoft.com/office/word/2012/wordml" xmlns:w16se="http://schemas.microsoft.com/office/word/2015/wordml/symex" xmlns:wpg="http://schemas.microsoft.com/office/word/2010/wordprocessingGroup" xmlns:wpi="http://schemas.microsoft.com/office/word/2010/wordprocessingInk" xmlns:wne="http://schemas.microsoft.com/office/word/2006/wordml" xmlns:wps="http://schemas.microsoft.com/office/word/2010/wordprocessingShape" mc:Ignorable="w14 w15 w16se wp14">
+<w:numbering xmlns:wpc="http://schemas.microsoft.com/office/word/2010/wordprocessingCanvas" xmlns:cx="http://schemas.microsoft.com/office/drawing/2014/chartex" xmlns:cx1="http://schemas.microsoft.com/office/drawing/2015/9/8/chartex" xmlns:cx2="http://schemas.microsoft.com/office/drawing/2015/10/21/chartex" xmlns:cx3="http://schemas.microsoft.com/office/drawing/2016/5/9/chartex" xmlns:cx4="http://schemas.microsoft.com/office/drawing/2016/5/10/chartex" xmlns:cx5="http://schemas.microsoft.com/office/drawing/2016/5/11/chartex" xmlns:cx6="http://schemas.microsoft.com/office/drawing/2016/5/12/chartex" xmlns:cx7="http://schemas.microsoft.com/office/drawing/2016/5/13/chartex" xmlns:cx8="http://schemas.microsoft.com/office/drawing/2016/5/14/chartex" xmlns:mc="http://schemas.openxmlformats.org/markup-compatibility/2006" xmlns:aink="http://schemas.microsoft.com/office/drawing/2016/ink" xmlns:am3d="http://schemas.microsoft.com/office/drawing/2017/model3d" xmlns:o="urn:schemas-microsoft-com:office:office" xmlns:r="http://schemas.openxmlformats.org/officeDocument/2006/relationships" xmlns:m="http://schemas.openxmlformats.org/officeDocument/2006/math" xmlns:v="urn:schemas-microsoft-com:vml" xmlns:wp14="http://schemas.microsoft.com/office/word/2010/wordprocessingDrawing" xmlns:wp="http://schemas.openxmlformats.org/drawingml/2006/wordprocessingDrawing" xmlns:w10="urn:schemas-microsoft-com:office:word" xmlns:w="http://schemas.openxmlformats.org/wordprocessingml/2006/main" xmlns:w14="http://schemas.microsoft.com/office/word/2010/wordml" xmlns:w15="http://schemas.microsoft.com/office/word/2012/wordml" xmlns:w16cid="http://schemas.microsoft.com/office/word/2016/wordml/cid" xmlns:w16se="http://schemas.microsoft.com/office/word/2015/wordml/symex" xmlns:wpg="http://schemas.microsoft.com/office/word/2010/wordprocessingGroup" xmlns:wpi="http://schemas.microsoft.com/office/word/2010/wordprocessingInk" xmlns:wne="http://schemas.microsoft.com/office/word/2006/wordml" xmlns:wps="http://schemas.microsoft.com/office/word/2010/wordprocessingShape" mc:Ignorable="w14 w15 w16se w16cid wp14">
   <w:abstractNum w:abstractNumId="0" w15:restartNumberingAfterBreak="0">
     <w:nsid w:val="388B65FF"/>
     <w:multiLevelType w:val="hybridMultilevel"/>
@@ -2276,7 +1683,7 @@
   <w:abstractNum w:abstractNumId="1" w15:restartNumberingAfterBreak="0">
     <w:nsid w:val="3DB33751"/>
     <w:multiLevelType w:val="hybridMultilevel"/>
-    <w:tmpl w:val="3DDA5832"/>
+    <w:tmpl w:val="EF505E14"/>
     <w:lvl w:ilvl="0" w:tplc="0409000F">
       <w:start w:val="1"/>
       <w:numFmt w:val="decimal"/>
@@ -2369,7 +1776,7 @@
 </file>
 
 <file path=word/styles.xml><?xml version="1.0" encoding="utf-8"?>
-<w:styles xmlns:mc="http://schemas.openxmlformats.org/markup-compatibility/2006" xmlns:r="http://schemas.openxmlformats.org/officeDocument/2006/relationships" xmlns:w="http://schemas.openxmlformats.org/wordprocessingml/2006/main" xmlns:w14="http://schemas.microsoft.com/office/word/2010/wordml" xmlns:w15="http://schemas.microsoft.com/office/word/2012/wordml" xmlns:w16se="http://schemas.microsoft.com/office/word/2015/wordml/symex" mc:Ignorable="w14 w15 w16se">
+<w:styles xmlns:mc="http://schemas.openxmlformats.org/markup-compatibility/2006" xmlns:r="http://schemas.openxmlformats.org/officeDocument/2006/relationships" xmlns:w="http://schemas.openxmlformats.org/wordprocessingml/2006/main" xmlns:w14="http://schemas.microsoft.com/office/word/2010/wordml" xmlns:w15="http://schemas.microsoft.com/office/word/2012/wordml" xmlns:w16cid="http://schemas.microsoft.com/office/word/2016/wordml/cid" xmlns:w16se="http://schemas.microsoft.com/office/word/2015/wordml/symex" mc:Ignorable="w14 w15 w16se w16cid">
   <w:docDefaults>
     <w:rPrDefault>
       <w:rPr>
@@ -2385,7 +1792,7 @@
       </w:pPr>
     </w:pPrDefault>
   </w:docDefaults>
-  <w:latentStyles w:defLockedState="0" w:defUIPriority="99" w:defSemiHidden="0" w:defUnhideWhenUsed="0" w:defQFormat="0" w:count="371">
+  <w:latentStyles w:defLockedState="0" w:defUIPriority="99" w:defSemiHidden="0" w:defUnhideWhenUsed="0" w:defQFormat="0" w:count="375">
     <w:lsdException w:name="Normal" w:uiPriority="0" w:qFormat="1"/>
     <w:lsdException w:name="heading 1" w:uiPriority="9" w:qFormat="1"/>
     <w:lsdException w:name="heading 2" w:semiHidden="1" w:uiPriority="9" w:unhideWhenUsed="1" w:qFormat="1"/>
@@ -2491,7 +1898,6 @@
     <w:lsdException w:name="HTML Sample" w:semiHidden="1" w:unhideWhenUsed="1"/>
     <w:lsdException w:name="HTML Typewriter" w:semiHidden="1" w:unhideWhenUsed="1"/>
     <w:lsdException w:name="HTML Variable" w:semiHidden="1" w:unhideWhenUsed="1"/>
-    <w:lsdException w:name="Normal Table" w:semiHidden="1" w:unhideWhenUsed="1"/>
     <w:lsdException w:name="annotation subject" w:semiHidden="1" w:unhideWhenUsed="1"/>
     <w:lsdException w:name="No List" w:semiHidden="1" w:unhideWhenUsed="1"/>
     <w:lsdException w:name="Outline List 1" w:semiHidden="1" w:unhideWhenUsed="1"/>
@@ -2535,10 +1941,8 @@
     <w:lsdException w:name="Table Elegant" w:semiHidden="1" w:unhideWhenUsed="1"/>
     <w:lsdException w:name="Table Professional" w:semiHidden="1" w:unhideWhenUsed="1"/>
     <w:lsdException w:name="Table Subtle 1" w:semiHidden="1" w:unhideWhenUsed="1"/>
-    <w:lsdException w:name="Table Subtle 2" w:semiHidden="1" w:unhideWhenUsed="1"/>
     <w:lsdException w:name="Table Web 1" w:semiHidden="1" w:unhideWhenUsed="1"/>
     <w:lsdException w:name="Table Web 2" w:semiHidden="1" w:unhideWhenUsed="1"/>
-    <w:lsdException w:name="Table Web 3" w:semiHidden="1" w:unhideWhenUsed="1"/>
     <w:lsdException w:name="Balloon Text" w:semiHidden="1" w:unhideWhenUsed="1"/>
     <w:lsdException w:name="Table Grid" w:uiPriority="39"/>
     <w:lsdException w:name="Table Theme" w:semiHidden="1" w:unhideWhenUsed="1"/>
@@ -2757,6 +2161,10 @@
     <w:lsdException w:name="List Table 5 Dark Accent 6" w:uiPriority="50"/>
     <w:lsdException w:name="List Table 6 Colorful Accent 6" w:uiPriority="51"/>
     <w:lsdException w:name="List Table 7 Colorful Accent 6" w:uiPriority="52"/>
+    <w:lsdException w:name="Mention" w:semiHidden="1" w:unhideWhenUsed="1"/>
+    <w:lsdException w:name="Smart Hyperlink" w:semiHidden="1" w:unhideWhenUsed="1"/>
+    <w:lsdException w:name="Hashtag" w:semiHidden="1" w:unhideWhenUsed="1"/>
+    <w:lsdException w:name="Unresolved Mention" w:semiHidden="1" w:unhideWhenUsed="1"/>
   </w:latentStyles>
   <w:style w:type="paragraph" w:default="1" w:styleId="a">
     <w:name w:val="Normal"/>

</xml_diff>

<commit_message>
fit_round: doc adding conclustion
</commit_message>
<xml_diff>
--- a/others/fit_round/process.docx
+++ b/others/fit_round/process.docx
@@ -2,6 +2,32 @@
 <file path=word/document.xml><?xml version="1.0" encoding="utf-8"?>
 <w:document xmlns:wpc="http://schemas.microsoft.com/office/word/2010/wordprocessingCanvas" xmlns:cx="http://schemas.microsoft.com/office/drawing/2014/chartex" xmlns:cx1="http://schemas.microsoft.com/office/drawing/2015/9/8/chartex" xmlns:cx2="http://schemas.microsoft.com/office/drawing/2015/10/21/chartex" xmlns:cx3="http://schemas.microsoft.com/office/drawing/2016/5/9/chartex" xmlns:cx4="http://schemas.microsoft.com/office/drawing/2016/5/10/chartex" xmlns:cx5="http://schemas.microsoft.com/office/drawing/2016/5/11/chartex" xmlns:cx6="http://schemas.microsoft.com/office/drawing/2016/5/12/chartex" xmlns:cx7="http://schemas.microsoft.com/office/drawing/2016/5/13/chartex" xmlns:cx8="http://schemas.microsoft.com/office/drawing/2016/5/14/chartex" xmlns:mc="http://schemas.openxmlformats.org/markup-compatibility/2006" xmlns:aink="http://schemas.microsoft.com/office/drawing/2016/ink" xmlns:am3d="http://schemas.microsoft.com/office/drawing/2017/model3d" xmlns:o="urn:schemas-microsoft-com:office:office" xmlns:r="http://schemas.openxmlformats.org/officeDocument/2006/relationships" xmlns:m="http://schemas.openxmlformats.org/officeDocument/2006/math" xmlns:v="urn:schemas-microsoft-com:vml" xmlns:wp14="http://schemas.microsoft.com/office/word/2010/wordprocessingDrawing" xmlns:wp="http://schemas.openxmlformats.org/drawingml/2006/wordprocessingDrawing" xmlns:w10="urn:schemas-microsoft-com:office:word" xmlns:w="http://schemas.openxmlformats.org/wordprocessingml/2006/main" xmlns:w14="http://schemas.microsoft.com/office/word/2010/wordml" xmlns:w15="http://schemas.microsoft.com/office/word/2012/wordml" xmlns:w16cid="http://schemas.microsoft.com/office/word/2016/wordml/cid" xmlns:w16se="http://schemas.microsoft.com/office/word/2015/wordml/symex" xmlns:wpg="http://schemas.microsoft.com/office/word/2010/wordprocessingGroup" xmlns:wpi="http://schemas.microsoft.com/office/word/2010/wordprocessingInk" xmlns:wne="http://schemas.microsoft.com/office/word/2006/wordml" xmlns:wps="http://schemas.microsoft.com/office/word/2010/wordprocessingShape" mc:Ignorable="w14 w15 w16se w16cid wp14">
   <w:body>
+    <w:p>
+      <w:pPr>
+        <w:ind w:left="420" w:hanging="420"/>
+        <w:rPr>
+          <w:rFonts w:hint="eastAsia"/>
+        </w:rPr>
+      </w:pPr>
+      <w:r>
+        <w:rPr>
+          <w:rFonts w:hint="eastAsia"/>
+        </w:rPr>
+        <w:t>一、处理方法（后面有结论，</w:t>
+      </w:r>
+      <w:r>
+        <w:rPr>
+          <w:rFonts w:hint="eastAsia"/>
+        </w:rPr>
+        <w:t>处理过程</w:t>
+      </w:r>
+      <w:r>
+        <w:rPr>
+          <w:rFonts w:hint="eastAsia"/>
+        </w:rPr>
+        <w:t>可以跳过）</w:t>
+      </w:r>
+    </w:p>
     <w:p>
       <w:pPr>
         <w:pStyle w:val="a3"/>
@@ -346,7 +372,25 @@
           <w:sz w:val="24"/>
           <w:szCs w:val="24"/>
         </w:rPr>
-        <w:t>我用的是最小二乘法，对三个圆弧半径进行优化。约束是外测两段圆弧要分别与水平、竖直方向相切，中间段的圆弧要与两边的圆弧相切</w:t>
+        <w:t>我用的是最小二乘法对三个圆弧半径进行优化。约束</w:t>
+      </w:r>
+      <w:r>
+        <w:rPr>
+          <w:rFonts w:hint="eastAsia"/>
+          <w:sz w:val="24"/>
+          <w:szCs w:val="24"/>
+        </w:rPr>
+        <w:t>条件</w:t>
+      </w:r>
+      <w:bookmarkStart w:id="0" w:name="_GoBack"/>
+      <w:bookmarkEnd w:id="0"/>
+      <w:r>
+        <w:rPr>
+          <w:rFonts w:hint="eastAsia"/>
+          <w:sz w:val="24"/>
+          <w:szCs w:val="24"/>
+        </w:rPr>
+        <w:t>是外测两段圆弧要分别与水平、竖直方向相切，中间段的圆弧要与两边的圆弧相切</w:t>
       </w:r>
       <w:r>
         <w:rPr>
@@ -1499,15 +1543,7 @@
           <w:sz w:val="24"/>
           <w:szCs w:val="24"/>
         </w:rPr>
-        <w:t>损失量</w:t>
-      </w:r>
-      <w:r>
-        <w:rPr>
-          <w:rFonts w:hint="eastAsia"/>
-          <w:sz w:val="24"/>
-          <w:szCs w:val="24"/>
-        </w:rPr>
-        <w:t>为：</w:t>
+        <w:t>损失量为：</w:t>
       </w:r>
       <w:r>
         <w:rPr>
@@ -1523,15 +1559,7 @@
           <w:sz w:val="24"/>
           <w:szCs w:val="24"/>
         </w:rPr>
-        <w:t>.</w:t>
-      </w:r>
-      <w:r>
-        <w:rPr>
-          <w:rFonts w:eastAsia="Yu Mincho"/>
-          <w:sz w:val="24"/>
-          <w:szCs w:val="24"/>
-        </w:rPr>
-        <w:t>4736</w:t>
+        <w:t>.4736</w:t>
       </w:r>
       <w:r>
         <w:rPr>
@@ -1618,7 +1646,6 @@
           <w:lang w:eastAsia="ja-JP"/>
         </w:rPr>
       </w:pPr>
-      <w:bookmarkStart w:id="0" w:name="_GoBack"/>
       <w:r>
         <w:rPr>
           <w:rFonts w:eastAsia="Yu Mincho"/>
@@ -1676,7 +1703,257 @@
           </wp:inline>
         </w:drawing>
       </w:r>
-      <w:bookmarkEnd w:id="0"/>
+    </w:p>
+    <w:p>
+      <w:pPr>
+        <w:pStyle w:val="a3"/>
+        <w:ind w:left="420" w:firstLineChars="0" w:firstLine="0"/>
+        <w:rPr>
+          <w:rFonts w:asciiTheme="minorEastAsia" w:hAnsiTheme="minorEastAsia"/>
+          <w:sz w:val="24"/>
+          <w:szCs w:val="24"/>
+        </w:rPr>
+      </w:pPr>
+      <w:r>
+        <w:rPr>
+          <w:rFonts w:asciiTheme="minorEastAsia" w:hAnsiTheme="minorEastAsia" w:hint="eastAsia"/>
+          <w:sz w:val="24"/>
+          <w:szCs w:val="24"/>
+        </w:rPr>
+        <w:t>二、结论</w:t>
+      </w:r>
+    </w:p>
+    <w:p>
+      <w:pPr>
+        <w:pStyle w:val="a3"/>
+        <w:numPr>
+          <w:ilvl w:val="0"/>
+          <w:numId w:val="3"/>
+        </w:numPr>
+        <w:ind w:left="426" w:firstLineChars="0" w:hanging="426"/>
+        <w:rPr>
+          <w:rFonts w:ascii="Times New Roman" w:hAnsi="Times New Roman" w:cs="Times New Roman"/>
+          <w:sz w:val="24"/>
+          <w:szCs w:val="24"/>
+        </w:rPr>
+      </w:pPr>
+      <w:r>
+        <w:rPr>
+          <w:rFonts w:asciiTheme="minorEastAsia" w:hAnsiTheme="minorEastAsia" w:hint="eastAsia"/>
+          <w:sz w:val="24"/>
+          <w:szCs w:val="24"/>
+        </w:rPr>
+        <w:t>两段过渡圆弧：</w:t>
+      </w:r>
+      <w:r>
+        <w:rPr>
+          <w:rFonts w:ascii="Times New Roman" w:hAnsi="Times New Roman" w:cs="Times New Roman"/>
+          <w:sz w:val="24"/>
+          <w:szCs w:val="24"/>
+        </w:rPr>
+        <w:t>R1=</w:t>
+      </w:r>
+      <w:r>
+        <w:rPr>
+          <w:rFonts w:ascii="Times New Roman" w:hAnsi="Times New Roman" w:cs="Times New Roman"/>
+          <w:sz w:val="24"/>
+          <w:szCs w:val="24"/>
+        </w:rPr>
+        <w:t>9</w:t>
+      </w:r>
+      <w:r>
+        <w:rPr>
+          <w:rFonts w:ascii="Times New Roman" w:hAnsi="Times New Roman" w:cs="Times New Roman"/>
+          <w:sz w:val="24"/>
+          <w:szCs w:val="24"/>
+        </w:rPr>
+        <w:t>，</w:t>
+      </w:r>
+      <w:r>
+        <w:rPr>
+          <w:rFonts w:ascii="Times New Roman" w:hAnsi="Times New Roman" w:cs="Times New Roman"/>
+          <w:sz w:val="24"/>
+          <w:szCs w:val="24"/>
+        </w:rPr>
+        <w:t>R2=32</w:t>
+      </w:r>
+      <w:r>
+        <w:rPr>
+          <w:rFonts w:ascii="Times New Roman" w:hAnsi="Times New Roman" w:cs="Times New Roman" w:hint="eastAsia"/>
+          <w:sz w:val="24"/>
+          <w:szCs w:val="24"/>
+        </w:rPr>
+        <w:t>；</w:t>
+      </w:r>
+    </w:p>
+    <w:p>
+      <w:pPr>
+        <w:pStyle w:val="a3"/>
+        <w:numPr>
+          <w:ilvl w:val="0"/>
+          <w:numId w:val="3"/>
+        </w:numPr>
+        <w:ind w:left="426" w:firstLineChars="0" w:hanging="426"/>
+        <w:rPr>
+          <w:rFonts w:ascii="Times New Roman" w:hAnsi="Times New Roman" w:cs="Times New Roman"/>
+          <w:sz w:val="24"/>
+          <w:szCs w:val="24"/>
+        </w:rPr>
+      </w:pPr>
+      <w:r>
+        <w:rPr>
+          <w:rFonts w:hint="eastAsia"/>
+          <w:sz w:val="24"/>
+          <w:szCs w:val="24"/>
+        </w:rPr>
+        <w:t>三段过渡圆弧：</w:t>
+      </w:r>
+      <w:r>
+        <w:rPr>
+          <w:rFonts w:ascii="Times New Roman" w:hAnsi="Times New Roman" w:cs="Times New Roman"/>
+          <w:sz w:val="24"/>
+          <w:szCs w:val="24"/>
+        </w:rPr>
+        <w:t>R1 = 2.</w:t>
+      </w:r>
+      <w:r>
+        <w:rPr>
+          <w:rFonts w:ascii="Times New Roman" w:hAnsi="Times New Roman" w:cs="Times New Roman"/>
+          <w:sz w:val="24"/>
+          <w:szCs w:val="24"/>
+        </w:rPr>
+        <w:t>5</w:t>
+      </w:r>
+      <w:r>
+        <w:rPr>
+          <w:rFonts w:ascii="Times New Roman" w:hAnsi="Times New Roman" w:cs="Times New Roman"/>
+          <w:sz w:val="24"/>
+          <w:szCs w:val="24"/>
+        </w:rPr>
+        <w:t>，</w:t>
+      </w:r>
+      <w:r>
+        <w:rPr>
+          <w:rFonts w:ascii="Times New Roman" w:hAnsi="Times New Roman" w:cs="Times New Roman"/>
+          <w:sz w:val="24"/>
+          <w:szCs w:val="24"/>
+        </w:rPr>
+        <w:t>R2 = 2</w:t>
+      </w:r>
+      <w:r>
+        <w:rPr>
+          <w:rFonts w:ascii="Times New Roman" w:hAnsi="Times New Roman" w:cs="Times New Roman"/>
+          <w:sz w:val="24"/>
+          <w:szCs w:val="24"/>
+        </w:rPr>
+        <w:t>2</w:t>
+      </w:r>
+      <w:r>
+        <w:rPr>
+          <w:rFonts w:ascii="Times New Roman" w:hAnsi="Times New Roman" w:cs="Times New Roman"/>
+          <w:sz w:val="24"/>
+          <w:szCs w:val="24"/>
+        </w:rPr>
+        <w:t>，</w:t>
+      </w:r>
+      <w:r>
+        <w:rPr>
+          <w:rFonts w:ascii="Times New Roman" w:hAnsi="Times New Roman" w:cs="Times New Roman"/>
+          <w:sz w:val="24"/>
+          <w:szCs w:val="24"/>
+        </w:rPr>
+        <w:t xml:space="preserve">R3 = </w:t>
+      </w:r>
+      <w:r>
+        <w:rPr>
+          <w:rFonts w:ascii="Times New Roman" w:hAnsi="Times New Roman" w:cs="Times New Roman"/>
+          <w:sz w:val="24"/>
+          <w:szCs w:val="24"/>
+        </w:rPr>
+        <w:t>60</w:t>
+      </w:r>
+      <w:r>
+        <w:rPr>
+          <w:rFonts w:ascii="Times New Roman" w:hAnsi="Times New Roman" w:cs="Times New Roman" w:hint="eastAsia"/>
+          <w:sz w:val="24"/>
+          <w:szCs w:val="24"/>
+        </w:rPr>
+        <w:t>；</w:t>
+      </w:r>
+    </w:p>
+    <w:p>
+      <w:pPr>
+        <w:pStyle w:val="a3"/>
+        <w:numPr>
+          <w:ilvl w:val="0"/>
+          <w:numId w:val="3"/>
+        </w:numPr>
+        <w:ind w:left="426" w:firstLineChars="0" w:hanging="426"/>
+        <w:rPr>
+          <w:rFonts w:eastAsia="Yu Mincho"/>
+          <w:sz w:val="24"/>
+          <w:szCs w:val="24"/>
+          <w:lang w:eastAsia="ja-JP"/>
+        </w:rPr>
+      </w:pPr>
+      <w:r>
+        <w:rPr>
+          <w:rFonts w:ascii="宋体" w:eastAsia="宋体" w:hAnsi="宋体" w:cs="宋体" w:hint="eastAsia"/>
+          <w:sz w:val="24"/>
+          <w:szCs w:val="24"/>
+        </w:rPr>
+        <w:t>圆弧的特点是一阶导连续，但二阶导不连续。因此也可采用贝塞尔曲线，对于该问题，最佳控制点坐标为：(</w:t>
+      </w:r>
+      <w:proofErr w:type="gramStart"/>
+      <w:r>
+        <w:rPr>
+          <w:rFonts w:ascii="宋体" w:eastAsia="宋体" w:hAnsi="宋体" w:cs="宋体"/>
+          <w:sz w:val="24"/>
+          <w:szCs w:val="24"/>
+        </w:rPr>
+        <w:t>0,-</w:t>
+      </w:r>
+      <w:proofErr w:type="gramEnd"/>
+      <w:r>
+        <w:rPr>
+          <w:rFonts w:ascii="宋体" w:eastAsia="宋体" w:hAnsi="宋体" w:cs="宋体"/>
+          <w:sz w:val="24"/>
+          <w:szCs w:val="24"/>
+        </w:rPr>
+        <w:t>10),(19,0)</w:t>
+      </w:r>
+      <w:r>
+        <w:rPr>
+          <w:rFonts w:ascii="宋体" w:eastAsia="宋体" w:hAnsi="宋体" w:cs="宋体" w:hint="eastAsia"/>
+          <w:sz w:val="24"/>
+          <w:szCs w:val="24"/>
+        </w:rPr>
+        <w:t>；</w:t>
+      </w:r>
+    </w:p>
+    <w:p>
+      <w:pPr>
+        <w:pStyle w:val="a3"/>
+        <w:numPr>
+          <w:ilvl w:val="0"/>
+          <w:numId w:val="3"/>
+        </w:numPr>
+        <w:ind w:left="426" w:firstLineChars="0" w:hanging="426"/>
+        <w:rPr>
+          <w:rFonts w:eastAsia="Yu Mincho" w:hint="eastAsia"/>
+          <w:sz w:val="24"/>
+          <w:szCs w:val="24"/>
+          <w:lang w:eastAsia="ja-JP"/>
+        </w:rPr>
+      </w:pPr>
+      <w:r>
+        <w:rPr>
+          <w:rFonts w:asciiTheme="minorEastAsia" w:hAnsiTheme="minorEastAsia" w:hint="eastAsia"/>
+          <w:sz w:val="24"/>
+          <w:szCs w:val="24"/>
+        </w:rPr>
+        <w:t>殷怡采用了一条椭圆来拟合，也可保证连续的二阶导数，但不能保证竖直和水平的两个接触点相切。</w:t>
+      </w:r>
     </w:p>
     <w:sectPr>
       <w:pgSz w:w="11906" w:h="16838" w:code="9"/>
@@ -1691,6 +1968,95 @@
 <file path=word/numbering.xml><?xml version="1.0" encoding="utf-8"?>
 <w:numbering xmlns:wpc="http://schemas.microsoft.com/office/word/2010/wordprocessingCanvas" xmlns:cx="http://schemas.microsoft.com/office/drawing/2014/chartex" xmlns:cx1="http://schemas.microsoft.com/office/drawing/2015/9/8/chartex" xmlns:cx2="http://schemas.microsoft.com/office/drawing/2015/10/21/chartex" xmlns:cx3="http://schemas.microsoft.com/office/drawing/2016/5/9/chartex" xmlns:cx4="http://schemas.microsoft.com/office/drawing/2016/5/10/chartex" xmlns:cx5="http://schemas.microsoft.com/office/drawing/2016/5/11/chartex" xmlns:cx6="http://schemas.microsoft.com/office/drawing/2016/5/12/chartex" xmlns:cx7="http://schemas.microsoft.com/office/drawing/2016/5/13/chartex" xmlns:cx8="http://schemas.microsoft.com/office/drawing/2016/5/14/chartex" xmlns:mc="http://schemas.openxmlformats.org/markup-compatibility/2006" xmlns:aink="http://schemas.microsoft.com/office/drawing/2016/ink" xmlns:am3d="http://schemas.microsoft.com/office/drawing/2017/model3d" xmlns:o="urn:schemas-microsoft-com:office:office" xmlns:r="http://schemas.openxmlformats.org/officeDocument/2006/relationships" xmlns:m="http://schemas.openxmlformats.org/officeDocument/2006/math" xmlns:v="urn:schemas-microsoft-com:vml" xmlns:wp14="http://schemas.microsoft.com/office/word/2010/wordprocessingDrawing" xmlns:wp="http://schemas.openxmlformats.org/drawingml/2006/wordprocessingDrawing" xmlns:w10="urn:schemas-microsoft-com:office:word" xmlns:w="http://schemas.openxmlformats.org/wordprocessingml/2006/main" xmlns:w14="http://schemas.microsoft.com/office/word/2010/wordml" xmlns:w15="http://schemas.microsoft.com/office/word/2012/wordml" xmlns:w16cid="http://schemas.microsoft.com/office/word/2016/wordml/cid" xmlns:w16se="http://schemas.microsoft.com/office/word/2015/wordml/symex" xmlns:wpg="http://schemas.microsoft.com/office/word/2010/wordprocessingGroup" xmlns:wpi="http://schemas.microsoft.com/office/word/2010/wordprocessingInk" xmlns:wne="http://schemas.microsoft.com/office/word/2006/wordml" xmlns:wps="http://schemas.microsoft.com/office/word/2010/wordprocessingShape" mc:Ignorable="w14 w15 w16se w16cid wp14">
   <w:abstractNum w:abstractNumId="0" w15:restartNumberingAfterBreak="0">
+    <w:nsid w:val="35FE2028"/>
+    <w:multiLevelType w:val="hybridMultilevel"/>
+    <w:tmpl w:val="64905846"/>
+    <w:lvl w:ilvl="0" w:tplc="7C8A38E0">
+      <w:start w:val="1"/>
+      <w:numFmt w:val="decimal"/>
+      <w:lvlText w:val="%1."/>
+      <w:lvlJc w:val="left"/>
+      <w:pPr>
+        <w:ind w:left="780" w:hanging="360"/>
+      </w:pPr>
+      <w:rPr>
+        <w:rFonts w:eastAsia="Yu Mincho" w:hint="default"/>
+      </w:rPr>
+    </w:lvl>
+    <w:lvl w:ilvl="1" w:tplc="04090019" w:tentative="1">
+      <w:start w:val="1"/>
+      <w:numFmt w:val="lowerLetter"/>
+      <w:lvlText w:val="%2."/>
+      <w:lvlJc w:val="left"/>
+      <w:pPr>
+        <w:ind w:left="1500" w:hanging="360"/>
+      </w:pPr>
+    </w:lvl>
+    <w:lvl w:ilvl="2" w:tplc="0409001B" w:tentative="1">
+      <w:start w:val="1"/>
+      <w:numFmt w:val="lowerRoman"/>
+      <w:lvlText w:val="%3."/>
+      <w:lvlJc w:val="right"/>
+      <w:pPr>
+        <w:ind w:left="2220" w:hanging="180"/>
+      </w:pPr>
+    </w:lvl>
+    <w:lvl w:ilvl="3" w:tplc="0409000F" w:tentative="1">
+      <w:start w:val="1"/>
+      <w:numFmt w:val="decimal"/>
+      <w:lvlText w:val="%4."/>
+      <w:lvlJc w:val="left"/>
+      <w:pPr>
+        <w:ind w:left="2940" w:hanging="360"/>
+      </w:pPr>
+    </w:lvl>
+    <w:lvl w:ilvl="4" w:tplc="04090019" w:tentative="1">
+      <w:start w:val="1"/>
+      <w:numFmt w:val="lowerLetter"/>
+      <w:lvlText w:val="%5."/>
+      <w:lvlJc w:val="left"/>
+      <w:pPr>
+        <w:ind w:left="3660" w:hanging="360"/>
+      </w:pPr>
+    </w:lvl>
+    <w:lvl w:ilvl="5" w:tplc="0409001B" w:tentative="1">
+      <w:start w:val="1"/>
+      <w:numFmt w:val="lowerRoman"/>
+      <w:lvlText w:val="%6."/>
+      <w:lvlJc w:val="right"/>
+      <w:pPr>
+        <w:ind w:left="4380" w:hanging="180"/>
+      </w:pPr>
+    </w:lvl>
+    <w:lvl w:ilvl="6" w:tplc="0409000F" w:tentative="1">
+      <w:start w:val="1"/>
+      <w:numFmt w:val="decimal"/>
+      <w:lvlText w:val="%7."/>
+      <w:lvlJc w:val="left"/>
+      <w:pPr>
+        <w:ind w:left="5100" w:hanging="360"/>
+      </w:pPr>
+    </w:lvl>
+    <w:lvl w:ilvl="7" w:tplc="04090019" w:tentative="1">
+      <w:start w:val="1"/>
+      <w:numFmt w:val="lowerLetter"/>
+      <w:lvlText w:val="%8."/>
+      <w:lvlJc w:val="left"/>
+      <w:pPr>
+        <w:ind w:left="5820" w:hanging="360"/>
+      </w:pPr>
+    </w:lvl>
+    <w:lvl w:ilvl="8" w:tplc="0409001B" w:tentative="1">
+      <w:start w:val="1"/>
+      <w:numFmt w:val="lowerRoman"/>
+      <w:lvlText w:val="%9."/>
+      <w:lvlJc w:val="right"/>
+      <w:pPr>
+        <w:ind w:left="6540" w:hanging="180"/>
+      </w:pPr>
+    </w:lvl>
+  </w:abstractNum>
+  <w:abstractNum w:abstractNumId="1" w15:restartNumberingAfterBreak="0">
     <w:nsid w:val="388B65FF"/>
     <w:multiLevelType w:val="hybridMultilevel"/>
     <w:tmpl w:val="6A78F360"/>
@@ -1776,7 +2142,7 @@
       </w:pPr>
     </w:lvl>
   </w:abstractNum>
-  <w:abstractNum w:abstractNumId="1" w15:restartNumberingAfterBreak="0">
+  <w:abstractNum w:abstractNumId="2" w15:restartNumberingAfterBreak="0">
     <w:nsid w:val="3DB33751"/>
     <w:multiLevelType w:val="hybridMultilevel"/>
     <w:tmpl w:val="EF505E14"/>
@@ -1862,10 +2228,105 @@
       </w:pPr>
     </w:lvl>
   </w:abstractNum>
+  <w:abstractNum w:abstractNumId="3" w15:restartNumberingAfterBreak="0">
+    <w:nsid w:val="62C201B7"/>
+    <w:multiLevelType w:val="hybridMultilevel"/>
+    <w:tmpl w:val="0C32373E"/>
+    <w:lvl w:ilvl="0" w:tplc="A6D815A6">
+      <w:start w:val="1"/>
+      <w:numFmt w:val="decimal"/>
+      <w:lvlText w:val="%1."/>
+      <w:lvlJc w:val="left"/>
+      <w:pPr>
+        <w:ind w:left="1140" w:hanging="360"/>
+      </w:pPr>
+      <w:rPr>
+        <w:rFonts w:hint="eastAsia"/>
+      </w:rPr>
+    </w:lvl>
+    <w:lvl w:ilvl="1" w:tplc="04090019" w:tentative="1">
+      <w:start w:val="1"/>
+      <w:numFmt w:val="lowerLetter"/>
+      <w:lvlText w:val="%2."/>
+      <w:lvlJc w:val="left"/>
+      <w:pPr>
+        <w:ind w:left="1860" w:hanging="360"/>
+      </w:pPr>
+    </w:lvl>
+    <w:lvl w:ilvl="2" w:tplc="0409001B" w:tentative="1">
+      <w:start w:val="1"/>
+      <w:numFmt w:val="lowerRoman"/>
+      <w:lvlText w:val="%3."/>
+      <w:lvlJc w:val="right"/>
+      <w:pPr>
+        <w:ind w:left="2580" w:hanging="180"/>
+      </w:pPr>
+    </w:lvl>
+    <w:lvl w:ilvl="3" w:tplc="0409000F" w:tentative="1">
+      <w:start w:val="1"/>
+      <w:numFmt w:val="decimal"/>
+      <w:lvlText w:val="%4."/>
+      <w:lvlJc w:val="left"/>
+      <w:pPr>
+        <w:ind w:left="3300" w:hanging="360"/>
+      </w:pPr>
+    </w:lvl>
+    <w:lvl w:ilvl="4" w:tplc="04090019" w:tentative="1">
+      <w:start w:val="1"/>
+      <w:numFmt w:val="lowerLetter"/>
+      <w:lvlText w:val="%5."/>
+      <w:lvlJc w:val="left"/>
+      <w:pPr>
+        <w:ind w:left="4020" w:hanging="360"/>
+      </w:pPr>
+    </w:lvl>
+    <w:lvl w:ilvl="5" w:tplc="0409001B" w:tentative="1">
+      <w:start w:val="1"/>
+      <w:numFmt w:val="lowerRoman"/>
+      <w:lvlText w:val="%6."/>
+      <w:lvlJc w:val="right"/>
+      <w:pPr>
+        <w:ind w:left="4740" w:hanging="180"/>
+      </w:pPr>
+    </w:lvl>
+    <w:lvl w:ilvl="6" w:tplc="0409000F" w:tentative="1">
+      <w:start w:val="1"/>
+      <w:numFmt w:val="decimal"/>
+      <w:lvlText w:val="%7."/>
+      <w:lvlJc w:val="left"/>
+      <w:pPr>
+        <w:ind w:left="5460" w:hanging="360"/>
+      </w:pPr>
+    </w:lvl>
+    <w:lvl w:ilvl="7" w:tplc="04090019" w:tentative="1">
+      <w:start w:val="1"/>
+      <w:numFmt w:val="lowerLetter"/>
+      <w:lvlText w:val="%8."/>
+      <w:lvlJc w:val="left"/>
+      <w:pPr>
+        <w:ind w:left="6180" w:hanging="360"/>
+      </w:pPr>
+    </w:lvl>
+    <w:lvl w:ilvl="8" w:tplc="0409001B" w:tentative="1">
+      <w:start w:val="1"/>
+      <w:numFmt w:val="lowerRoman"/>
+      <w:lvlText w:val="%9."/>
+      <w:lvlJc w:val="right"/>
+      <w:pPr>
+        <w:ind w:left="6900" w:hanging="180"/>
+      </w:pPr>
+    </w:lvl>
+  </w:abstractNum>
   <w:num w:numId="1">
+    <w:abstractNumId w:val="2"/>
+  </w:num>
+  <w:num w:numId="2">
     <w:abstractNumId w:val="1"/>
   </w:num>
-  <w:num w:numId="2">
+  <w:num w:numId="3">
+    <w:abstractNumId w:val="3"/>
+  </w:num>
+  <w:num w:numId="4">
     <w:abstractNumId w:val="0"/>
   </w:num>
 </w:numbering>

</xml_diff>